<commit_message>
Opdateret versions historik for dokumentationen og rapporten
</commit_message>
<xml_diff>
--- a/Versionshistorik/Versionshistorik - dokumentation.docx
+++ b/Versionshistorik/Versionshistorik - dokumentation.docx
@@ -1,10 +1,10 @@
 
 <file path=word/document.xml><?xml version="1.0" encoding="utf-8"?>
-<w:document xmlns:wpc="http://schemas.microsoft.com/office/word/2010/wordprocessingCanvas" xmlns:mo="http://schemas.microsoft.com/office/mac/office/2008/main" xmlns:mc="http://schemas.openxmlformats.org/markup-compatibility/2006" xmlns:mv="urn:schemas-microsoft-com:mac:vml" xmlns:o="urn:schemas-microsoft-com:office:office" xmlns:r="http://schemas.openxmlformats.org/officeDocument/2006/relationships" xmlns:m="http://schemas.openxmlformats.org/officeDocument/2006/math" xmlns:v="urn:schemas-microsoft-com:vml" xmlns:wp14="http://schemas.microsoft.com/office/word/2010/wordprocessingDrawing" xmlns:wp="http://schemas.openxmlformats.org/drawingml/2006/wordprocessingDrawing" xmlns:w10="urn:schemas-microsoft-com:office:word" xmlns:w="http://schemas.openxmlformats.org/wordprocessingml/2006/main" xmlns:w14="http://schemas.microsoft.com/office/word/2010/wordml" xmlns:wpg="http://schemas.microsoft.com/office/word/2010/wordprocessingGroup" xmlns:wpi="http://schemas.microsoft.com/office/word/2010/wordprocessingInk" xmlns:wne="http://schemas.microsoft.com/office/word/2006/wordml" xmlns:wps="http://schemas.microsoft.com/office/word/2010/wordprocessingShape" mc:Ignorable="w14 wp14">
+<w:document xmlns:wpc="http://schemas.microsoft.com/office/word/2010/wordprocessingCanvas" xmlns:mc="http://schemas.openxmlformats.org/markup-compatibility/2006" xmlns:o="urn:schemas-microsoft-com:office:office" xmlns:r="http://schemas.openxmlformats.org/officeDocument/2006/relationships" xmlns:m="http://schemas.openxmlformats.org/officeDocument/2006/math" xmlns:v="urn:schemas-microsoft-com:vml" xmlns:wp14="http://schemas.microsoft.com/office/word/2010/wordprocessingDrawing" xmlns:wp="http://schemas.openxmlformats.org/drawingml/2006/wordprocessingDrawing" xmlns:w10="urn:schemas-microsoft-com:office:word" xmlns:w="http://schemas.openxmlformats.org/wordprocessingml/2006/main" xmlns:w14="http://schemas.microsoft.com/office/word/2010/wordml" xmlns:wpg="http://schemas.microsoft.com/office/word/2010/wordprocessingGroup" xmlns:wpi="http://schemas.microsoft.com/office/word/2010/wordprocessingInk" xmlns:wne="http://schemas.microsoft.com/office/word/2006/wordml" xmlns:wps="http://schemas.microsoft.com/office/word/2010/wordprocessingShape" mc:Ignorable="w14 wp14">
   <w:body>
     <w:p>
       <w:pPr>
-        <w:pStyle w:val="Rubrik"/>
+        <w:pStyle w:val="Titel"/>
       </w:pPr>
       <w:r>
         <w:t xml:space="preserve">Versionshistorik – dokumentation </w:t>
@@ -1550,15 +1550,15 @@
                 <w:rFonts w:ascii="Times" w:hAnsi="Times" w:cs="Times New Roman"/>
                 <w:sz w:val="20"/>
                 <w:szCs w:val="20"/>
-                <w:lang w:eastAsia="da-DK"/>
-              </w:rPr>
-            </w:pPr>
-            <w:r>
-              <w:rPr>
-                <w:rFonts w:ascii="Times" w:hAnsi="Times" w:cs="Times New Roman"/>
-                <w:sz w:val="20"/>
-                <w:szCs w:val="20"/>
-                <w:lang w:eastAsia="da-DK"/>
+                <w:lang w:val="en-US" w:eastAsia="da-DK"/>
+              </w:rPr>
+            </w:pPr>
+            <w:r>
+              <w:rPr>
+                <w:rFonts w:ascii="Times" w:hAnsi="Times" w:cs="Times New Roman"/>
+                <w:sz w:val="20"/>
+                <w:szCs w:val="20"/>
+                <w:lang w:val="en-US" w:eastAsia="da-DK"/>
               </w:rPr>
               <w:t>LL, IMS, MØK, BH, KE, MM</w:t>
             </w:r>
@@ -3093,27 +3093,7 @@
                 <w:szCs w:val="20"/>
                 <w:lang w:eastAsia="da-DK"/>
               </w:rPr>
-              <w:t xml:space="preserve">, ændret </w:t>
-            </w:r>
-            <w:proofErr w:type="spellStart"/>
-            <w:r>
-              <w:rPr>
-                <w:rFonts w:ascii="Times" w:hAnsi="Times" w:cs="Times New Roman"/>
-                <w:sz w:val="20"/>
-                <w:szCs w:val="20"/>
-                <w:lang w:eastAsia="da-DK"/>
-              </w:rPr>
-              <w:t>login</w:t>
-            </w:r>
-            <w:proofErr w:type="spellEnd"/>
-            <w:r>
-              <w:rPr>
-                <w:rFonts w:ascii="Times" w:hAnsi="Times" w:cs="Times New Roman"/>
-                <w:sz w:val="20"/>
-                <w:szCs w:val="20"/>
-                <w:lang w:eastAsia="da-DK"/>
-              </w:rPr>
-              <w:t xml:space="preserve"> database til personale database.</w:t>
+              <w:t>, ændret login database til personale database.</w:t>
             </w:r>
             <w:r>
               <w:rPr>
@@ -3871,15 +3851,15 @@
                 <w:rFonts w:ascii="Times" w:hAnsi="Times" w:cs="Times New Roman"/>
                 <w:sz w:val="20"/>
                 <w:szCs w:val="20"/>
-                <w:lang w:eastAsia="da-DK"/>
-              </w:rPr>
-            </w:pPr>
-            <w:r>
-              <w:rPr>
-                <w:rFonts w:ascii="Times" w:hAnsi="Times" w:cs="Times New Roman"/>
-                <w:sz w:val="20"/>
-                <w:szCs w:val="20"/>
-                <w:lang w:eastAsia="da-DK"/>
+                <w:lang w:val="en-US" w:eastAsia="da-DK"/>
+              </w:rPr>
+            </w:pPr>
+            <w:r>
+              <w:rPr>
+                <w:rFonts w:ascii="Times" w:hAnsi="Times" w:cs="Times New Roman"/>
+                <w:sz w:val="20"/>
+                <w:szCs w:val="20"/>
+                <w:lang w:val="en-US" w:eastAsia="da-DK"/>
               </w:rPr>
               <w:t xml:space="preserve">LL, IMS, MØK, BH, </w:t>
             </w:r>
@@ -3888,7 +3868,7 @@
                 <w:rFonts w:ascii="Times" w:hAnsi="Times" w:cs="Times New Roman"/>
                 <w:sz w:val="20"/>
                 <w:szCs w:val="20"/>
-                <w:lang w:eastAsia="da-DK"/>
+                <w:lang w:val="en-US" w:eastAsia="da-DK"/>
               </w:rPr>
               <w:t>KE</w:t>
             </w:r>
@@ -4566,13 +4546,1977 @@
               </w:rPr>
               <w:t xml:space="preserve"> gruppens kommentarer. </w:t>
             </w:r>
-            <w:bookmarkStart w:id="0" w:name="_GoBack"/>
-            <w:bookmarkEnd w:id="0"/>
+          </w:p>
+        </w:tc>
+      </w:tr>
+      <w:tr>
+        <w:tblPrEx>
+          <w:tblCellMar>
+            <w:top w:w="0" w:type="dxa"/>
+            <w:left w:w="108" w:type="dxa"/>
+            <w:bottom w:w="0" w:type="dxa"/>
+            <w:right w:w="108" w:type="dxa"/>
+          </w:tblCellMar>
+        </w:tblPrEx>
+        <w:tc>
+          <w:tcPr>
+            <w:tcW w:w="971" w:type="dxa"/>
+            <w:tcBorders>
+              <w:top w:val="single" w:sz="6" w:space="0" w:color="000000"/>
+              <w:left w:val="single" w:sz="6" w:space="0" w:color="000000"/>
+              <w:bottom w:val="single" w:sz="6" w:space="0" w:color="000000"/>
+              <w:right w:val="single" w:sz="6" w:space="0" w:color="000000"/>
+            </w:tcBorders>
+            <w:tcMar>
+              <w:top w:w="105" w:type="dxa"/>
+              <w:left w:w="105" w:type="dxa"/>
+              <w:bottom w:w="105" w:type="dxa"/>
+              <w:right w:w="105" w:type="dxa"/>
+            </w:tcMar>
+          </w:tcPr>
+          <w:p>
+            <w:pPr>
+              <w:spacing w:after="0" w:line="0" w:lineRule="atLeast"/>
+              <w:rPr>
+                <w:rFonts w:ascii="Calibri" w:hAnsi="Calibri" w:cs="Times New Roman"/>
+                <w:color w:val="000000"/>
+                <w:sz w:val="24"/>
+                <w:szCs w:val="24"/>
+                <w:lang w:eastAsia="da-DK"/>
+              </w:rPr>
+            </w:pPr>
+            <w:r>
+              <w:rPr>
+                <w:rFonts w:ascii="Calibri" w:hAnsi="Calibri" w:cs="Times New Roman"/>
+                <w:color w:val="000000"/>
+                <w:sz w:val="24"/>
+                <w:szCs w:val="24"/>
+                <w:lang w:eastAsia="da-DK"/>
+              </w:rPr>
+              <w:t>0.24</w:t>
+            </w:r>
+          </w:p>
+        </w:tc>
+        <w:tc>
+          <w:tcPr>
+            <w:tcW w:w="1126" w:type="dxa"/>
+            <w:tcBorders>
+              <w:top w:val="single" w:sz="6" w:space="0" w:color="000000"/>
+              <w:left w:val="single" w:sz="6" w:space="0" w:color="000000"/>
+              <w:bottom w:val="single" w:sz="6" w:space="0" w:color="000000"/>
+              <w:right w:val="single" w:sz="6" w:space="0" w:color="000000"/>
+            </w:tcBorders>
+            <w:tcMar>
+              <w:top w:w="105" w:type="dxa"/>
+              <w:left w:w="105" w:type="dxa"/>
+              <w:bottom w:w="105" w:type="dxa"/>
+              <w:right w:w="105" w:type="dxa"/>
+            </w:tcMar>
+          </w:tcPr>
+          <w:p>
+            <w:pPr>
+              <w:spacing w:after="0" w:line="0" w:lineRule="atLeast"/>
+              <w:rPr>
+                <w:rFonts w:ascii="Times" w:hAnsi="Times" w:cs="Times New Roman"/>
+                <w:sz w:val="20"/>
+                <w:szCs w:val="20"/>
+                <w:lang w:eastAsia="da-DK"/>
+              </w:rPr>
+            </w:pPr>
+            <w:proofErr w:type="gramStart"/>
+            <w:r>
+              <w:rPr>
+                <w:rFonts w:ascii="Times" w:hAnsi="Times" w:cs="Times New Roman"/>
+                <w:sz w:val="20"/>
+                <w:szCs w:val="20"/>
+                <w:lang w:eastAsia="da-DK"/>
+              </w:rPr>
+              <w:t>18/11-15</w:t>
+            </w:r>
+            <w:proofErr w:type="gramEnd"/>
+          </w:p>
+        </w:tc>
+        <w:tc>
+          <w:tcPr>
+            <w:tcW w:w="1253" w:type="dxa"/>
+            <w:tcBorders>
+              <w:top w:val="single" w:sz="6" w:space="0" w:color="000000"/>
+              <w:left w:val="single" w:sz="6" w:space="0" w:color="000000"/>
+              <w:bottom w:val="single" w:sz="6" w:space="0" w:color="000000"/>
+              <w:right w:val="single" w:sz="6" w:space="0" w:color="000000"/>
+            </w:tcBorders>
+            <w:tcMar>
+              <w:top w:w="105" w:type="dxa"/>
+              <w:left w:w="105" w:type="dxa"/>
+              <w:bottom w:w="105" w:type="dxa"/>
+              <w:right w:w="105" w:type="dxa"/>
+            </w:tcMar>
+          </w:tcPr>
+          <w:p>
+            <w:pPr>
+              <w:spacing w:after="0" w:line="0" w:lineRule="atLeast"/>
+              <w:rPr>
+                <w:rFonts w:ascii="Times" w:hAnsi="Times" w:cs="Times New Roman"/>
+                <w:sz w:val="20"/>
+                <w:szCs w:val="20"/>
+                <w:lang w:eastAsia="da-DK"/>
+              </w:rPr>
+            </w:pPr>
+            <w:r>
+              <w:rPr>
+                <w:rFonts w:ascii="Times" w:hAnsi="Times" w:cs="Times New Roman"/>
+                <w:sz w:val="20"/>
+                <w:szCs w:val="20"/>
+                <w:lang w:eastAsia="da-DK"/>
+              </w:rPr>
+              <w:t>IMS</w:t>
+            </w:r>
+          </w:p>
+        </w:tc>
+        <w:tc>
+          <w:tcPr>
+            <w:tcW w:w="6498" w:type="dxa"/>
+            <w:tcBorders>
+              <w:top w:val="single" w:sz="6" w:space="0" w:color="000000"/>
+              <w:left w:val="single" w:sz="6" w:space="0" w:color="000000"/>
+              <w:bottom w:val="single" w:sz="6" w:space="0" w:color="000000"/>
+              <w:right w:val="single" w:sz="6" w:space="0" w:color="000000"/>
+            </w:tcBorders>
+            <w:tcMar>
+              <w:top w:w="105" w:type="dxa"/>
+              <w:left w:w="105" w:type="dxa"/>
+              <w:bottom w:w="105" w:type="dxa"/>
+              <w:right w:w="105" w:type="dxa"/>
+            </w:tcMar>
+          </w:tcPr>
+          <w:p>
+            <w:pPr>
+              <w:spacing w:line="256" w:lineRule="auto"/>
+              <w:rPr>
+                <w:rFonts w:ascii="Times New Roman" w:hAnsi="Times New Roman" w:cs="Times New Roman"/>
+                <w:sz w:val="20"/>
+              </w:rPr>
+            </w:pPr>
+            <w:r>
+              <w:rPr>
+                <w:rFonts w:ascii="Times New Roman" w:hAnsi="Times New Roman" w:cs="Times New Roman"/>
+                <w:sz w:val="20"/>
+              </w:rPr>
+              <w:t xml:space="preserve">Rettelser i </w:t>
+            </w:r>
+            <w:proofErr w:type="spellStart"/>
+            <w:r>
+              <w:rPr>
+                <w:rFonts w:ascii="Times New Roman" w:hAnsi="Times New Roman" w:cs="Times New Roman"/>
+                <w:sz w:val="20"/>
+              </w:rPr>
+              <w:t>use</w:t>
+            </w:r>
+            <w:proofErr w:type="spellEnd"/>
+            <w:r>
+              <w:rPr>
+                <w:rFonts w:ascii="Times New Roman" w:hAnsi="Times New Roman" w:cs="Times New Roman"/>
+                <w:sz w:val="20"/>
+              </w:rPr>
+              <w:t xml:space="preserve"> case, og systembeskrivelse.</w:t>
+            </w:r>
+          </w:p>
+        </w:tc>
+      </w:tr>
+      <w:tr>
+        <w:tblPrEx>
+          <w:tblCellMar>
+            <w:top w:w="0" w:type="dxa"/>
+            <w:left w:w="108" w:type="dxa"/>
+            <w:bottom w:w="0" w:type="dxa"/>
+            <w:right w:w="108" w:type="dxa"/>
+          </w:tblCellMar>
+        </w:tblPrEx>
+        <w:tc>
+          <w:tcPr>
+            <w:tcW w:w="971" w:type="dxa"/>
+            <w:tcBorders>
+              <w:top w:val="single" w:sz="6" w:space="0" w:color="000000"/>
+              <w:left w:val="single" w:sz="6" w:space="0" w:color="000000"/>
+              <w:bottom w:val="single" w:sz="6" w:space="0" w:color="000000"/>
+              <w:right w:val="single" w:sz="6" w:space="0" w:color="000000"/>
+            </w:tcBorders>
+            <w:tcMar>
+              <w:top w:w="105" w:type="dxa"/>
+              <w:left w:w="105" w:type="dxa"/>
+              <w:bottom w:w="105" w:type="dxa"/>
+              <w:right w:w="105" w:type="dxa"/>
+            </w:tcMar>
+          </w:tcPr>
+          <w:p>
+            <w:pPr>
+              <w:spacing w:after="0" w:line="0" w:lineRule="atLeast"/>
+              <w:rPr>
+                <w:rFonts w:ascii="Calibri" w:hAnsi="Calibri" w:cs="Times New Roman"/>
+                <w:color w:val="000000"/>
+                <w:sz w:val="24"/>
+                <w:szCs w:val="24"/>
+                <w:lang w:eastAsia="da-DK"/>
+              </w:rPr>
+            </w:pPr>
+            <w:r>
+              <w:rPr>
+                <w:rFonts w:ascii="Calibri" w:hAnsi="Calibri" w:cs="Times New Roman"/>
+                <w:color w:val="000000"/>
+                <w:sz w:val="24"/>
+                <w:szCs w:val="24"/>
+                <w:lang w:eastAsia="da-DK"/>
+              </w:rPr>
+              <w:t>0.25</w:t>
+            </w:r>
+          </w:p>
+        </w:tc>
+        <w:tc>
+          <w:tcPr>
+            <w:tcW w:w="1126" w:type="dxa"/>
+            <w:tcBorders>
+              <w:top w:val="single" w:sz="6" w:space="0" w:color="000000"/>
+              <w:left w:val="single" w:sz="6" w:space="0" w:color="000000"/>
+              <w:bottom w:val="single" w:sz="6" w:space="0" w:color="000000"/>
+              <w:right w:val="single" w:sz="6" w:space="0" w:color="000000"/>
+            </w:tcBorders>
+            <w:tcMar>
+              <w:top w:w="105" w:type="dxa"/>
+              <w:left w:w="105" w:type="dxa"/>
+              <w:bottom w:w="105" w:type="dxa"/>
+              <w:right w:w="105" w:type="dxa"/>
+            </w:tcMar>
+          </w:tcPr>
+          <w:p>
+            <w:pPr>
+              <w:spacing w:after="0" w:line="0" w:lineRule="atLeast"/>
+              <w:rPr>
+                <w:rFonts w:ascii="Times" w:hAnsi="Times" w:cs="Times New Roman"/>
+                <w:sz w:val="20"/>
+                <w:szCs w:val="20"/>
+                <w:lang w:eastAsia="da-DK"/>
+              </w:rPr>
+            </w:pPr>
+            <w:proofErr w:type="gramStart"/>
+            <w:r>
+              <w:rPr>
+                <w:rFonts w:ascii="Times" w:hAnsi="Times" w:cs="Times New Roman"/>
+                <w:sz w:val="20"/>
+                <w:szCs w:val="20"/>
+                <w:lang w:eastAsia="da-DK"/>
+              </w:rPr>
+              <w:t>2/12-15</w:t>
+            </w:r>
+            <w:proofErr w:type="gramEnd"/>
+          </w:p>
+        </w:tc>
+        <w:tc>
+          <w:tcPr>
+            <w:tcW w:w="1253" w:type="dxa"/>
+            <w:tcBorders>
+              <w:top w:val="single" w:sz="6" w:space="0" w:color="000000"/>
+              <w:left w:val="single" w:sz="6" w:space="0" w:color="000000"/>
+              <w:bottom w:val="single" w:sz="6" w:space="0" w:color="000000"/>
+              <w:right w:val="single" w:sz="6" w:space="0" w:color="000000"/>
+            </w:tcBorders>
+            <w:tcMar>
+              <w:top w:w="105" w:type="dxa"/>
+              <w:left w:w="105" w:type="dxa"/>
+              <w:bottom w:w="105" w:type="dxa"/>
+              <w:right w:w="105" w:type="dxa"/>
+            </w:tcMar>
+          </w:tcPr>
+          <w:p>
+            <w:pPr>
+              <w:spacing w:after="0" w:line="0" w:lineRule="atLeast"/>
+              <w:rPr>
+                <w:rFonts w:ascii="Times" w:hAnsi="Times" w:cs="Times New Roman"/>
+                <w:sz w:val="20"/>
+                <w:szCs w:val="20"/>
+                <w:lang w:eastAsia="da-DK"/>
+              </w:rPr>
+            </w:pPr>
+            <w:r>
+              <w:rPr>
+                <w:rFonts w:ascii="Times" w:hAnsi="Times" w:cs="Times New Roman"/>
+                <w:sz w:val="20"/>
+                <w:szCs w:val="20"/>
+                <w:lang w:eastAsia="da-DK"/>
+              </w:rPr>
+              <w:t>IMS, MØK</w:t>
+            </w:r>
+          </w:p>
+        </w:tc>
+        <w:tc>
+          <w:tcPr>
+            <w:tcW w:w="6498" w:type="dxa"/>
+            <w:tcBorders>
+              <w:top w:val="single" w:sz="6" w:space="0" w:color="000000"/>
+              <w:left w:val="single" w:sz="6" w:space="0" w:color="000000"/>
+              <w:bottom w:val="single" w:sz="6" w:space="0" w:color="000000"/>
+              <w:right w:val="single" w:sz="6" w:space="0" w:color="000000"/>
+            </w:tcBorders>
+            <w:tcMar>
+              <w:top w:w="105" w:type="dxa"/>
+              <w:left w:w="105" w:type="dxa"/>
+              <w:bottom w:w="105" w:type="dxa"/>
+              <w:right w:w="105" w:type="dxa"/>
+            </w:tcMar>
+          </w:tcPr>
+          <w:p>
+            <w:pPr>
+              <w:spacing w:line="256" w:lineRule="auto"/>
+              <w:rPr>
+                <w:rFonts w:ascii="Times New Roman" w:hAnsi="Times New Roman" w:cs="Times New Roman"/>
+                <w:sz w:val="20"/>
+              </w:rPr>
+            </w:pPr>
+            <w:r>
+              <w:rPr>
+                <w:rFonts w:ascii="Times New Roman" w:hAnsi="Times New Roman" w:cs="Times New Roman"/>
+                <w:sz w:val="20"/>
+              </w:rPr>
+              <w:t xml:space="preserve">Indsat skitser af GUI, samt skrevet afsnittet omkring </w:t>
+            </w:r>
+            <w:proofErr w:type="spellStart"/>
+            <w:r>
+              <w:rPr>
+                <w:rFonts w:ascii="Times New Roman" w:hAnsi="Times New Roman" w:cs="Times New Roman"/>
+                <w:sz w:val="20"/>
+              </w:rPr>
+              <w:t>iterationer</w:t>
+            </w:r>
+            <w:proofErr w:type="spellEnd"/>
+            <w:r>
+              <w:rPr>
+                <w:rFonts w:ascii="Times New Roman" w:hAnsi="Times New Roman" w:cs="Times New Roman"/>
+                <w:sz w:val="20"/>
+              </w:rPr>
+              <w:t xml:space="preserve">. </w:t>
+            </w:r>
+          </w:p>
+        </w:tc>
+      </w:tr>
+      <w:tr>
+        <w:tblPrEx>
+          <w:tblCellMar>
+            <w:top w:w="0" w:type="dxa"/>
+            <w:left w:w="108" w:type="dxa"/>
+            <w:bottom w:w="0" w:type="dxa"/>
+            <w:right w:w="108" w:type="dxa"/>
+          </w:tblCellMar>
+        </w:tblPrEx>
+        <w:tc>
+          <w:tcPr>
+            <w:tcW w:w="971" w:type="dxa"/>
+            <w:tcBorders>
+              <w:top w:val="single" w:sz="6" w:space="0" w:color="000000"/>
+              <w:left w:val="single" w:sz="6" w:space="0" w:color="000000"/>
+              <w:bottom w:val="single" w:sz="6" w:space="0" w:color="000000"/>
+              <w:right w:val="single" w:sz="6" w:space="0" w:color="000000"/>
+            </w:tcBorders>
+            <w:tcMar>
+              <w:top w:w="105" w:type="dxa"/>
+              <w:left w:w="105" w:type="dxa"/>
+              <w:bottom w:w="105" w:type="dxa"/>
+              <w:right w:w="105" w:type="dxa"/>
+            </w:tcMar>
+          </w:tcPr>
+          <w:p>
+            <w:pPr>
+              <w:spacing w:after="0" w:line="0" w:lineRule="atLeast"/>
+              <w:rPr>
+                <w:rFonts w:ascii="Calibri" w:hAnsi="Calibri" w:cs="Times New Roman"/>
+                <w:color w:val="000000"/>
+                <w:sz w:val="24"/>
+                <w:szCs w:val="24"/>
+                <w:lang w:eastAsia="da-DK"/>
+              </w:rPr>
+            </w:pPr>
+            <w:r>
+              <w:rPr>
+                <w:rFonts w:ascii="Calibri" w:hAnsi="Calibri" w:cs="Times New Roman"/>
+                <w:color w:val="000000"/>
+                <w:sz w:val="24"/>
+                <w:szCs w:val="24"/>
+                <w:lang w:eastAsia="da-DK"/>
+              </w:rPr>
+              <w:t>0.26</w:t>
+            </w:r>
+          </w:p>
+        </w:tc>
+        <w:tc>
+          <w:tcPr>
+            <w:tcW w:w="1126" w:type="dxa"/>
+            <w:tcBorders>
+              <w:top w:val="single" w:sz="6" w:space="0" w:color="000000"/>
+              <w:left w:val="single" w:sz="6" w:space="0" w:color="000000"/>
+              <w:bottom w:val="single" w:sz="6" w:space="0" w:color="000000"/>
+              <w:right w:val="single" w:sz="6" w:space="0" w:color="000000"/>
+            </w:tcBorders>
+            <w:tcMar>
+              <w:top w:w="105" w:type="dxa"/>
+              <w:left w:w="105" w:type="dxa"/>
+              <w:bottom w:w="105" w:type="dxa"/>
+              <w:right w:w="105" w:type="dxa"/>
+            </w:tcMar>
+          </w:tcPr>
+          <w:p>
+            <w:pPr>
+              <w:spacing w:after="0" w:line="0" w:lineRule="atLeast"/>
+              <w:rPr>
+                <w:rFonts w:ascii="Times" w:hAnsi="Times" w:cs="Times New Roman"/>
+                <w:sz w:val="20"/>
+                <w:szCs w:val="20"/>
+                <w:lang w:eastAsia="da-DK"/>
+              </w:rPr>
+            </w:pPr>
+            <w:proofErr w:type="gramStart"/>
+            <w:r>
+              <w:rPr>
+                <w:rFonts w:ascii="Times" w:hAnsi="Times" w:cs="Times New Roman"/>
+                <w:sz w:val="20"/>
+                <w:szCs w:val="20"/>
+                <w:lang w:eastAsia="da-DK"/>
+              </w:rPr>
+              <w:t>3/12-15</w:t>
+            </w:r>
+            <w:proofErr w:type="gramEnd"/>
+          </w:p>
+        </w:tc>
+        <w:tc>
+          <w:tcPr>
+            <w:tcW w:w="1253" w:type="dxa"/>
+            <w:tcBorders>
+              <w:top w:val="single" w:sz="6" w:space="0" w:color="000000"/>
+              <w:left w:val="single" w:sz="6" w:space="0" w:color="000000"/>
+              <w:bottom w:val="single" w:sz="6" w:space="0" w:color="000000"/>
+              <w:right w:val="single" w:sz="6" w:space="0" w:color="000000"/>
+            </w:tcBorders>
+            <w:tcMar>
+              <w:top w:w="105" w:type="dxa"/>
+              <w:left w:w="105" w:type="dxa"/>
+              <w:bottom w:w="105" w:type="dxa"/>
+              <w:right w:w="105" w:type="dxa"/>
+            </w:tcMar>
+          </w:tcPr>
+          <w:p>
+            <w:pPr>
+              <w:spacing w:after="0" w:line="0" w:lineRule="atLeast"/>
+              <w:rPr>
+                <w:rFonts w:ascii="Times" w:hAnsi="Times" w:cs="Times New Roman"/>
+                <w:sz w:val="20"/>
+                <w:szCs w:val="20"/>
+                <w:lang w:eastAsia="da-DK"/>
+              </w:rPr>
+            </w:pPr>
+            <w:r>
+              <w:rPr>
+                <w:rFonts w:ascii="Times" w:hAnsi="Times" w:cs="Times New Roman"/>
+                <w:sz w:val="20"/>
+                <w:szCs w:val="20"/>
+                <w:lang w:eastAsia="da-DK"/>
+              </w:rPr>
+              <w:t>IMS</w:t>
+            </w:r>
+          </w:p>
+        </w:tc>
+        <w:tc>
+          <w:tcPr>
+            <w:tcW w:w="6498" w:type="dxa"/>
+            <w:tcBorders>
+              <w:top w:val="single" w:sz="6" w:space="0" w:color="000000"/>
+              <w:left w:val="single" w:sz="6" w:space="0" w:color="000000"/>
+              <w:bottom w:val="single" w:sz="6" w:space="0" w:color="000000"/>
+              <w:right w:val="single" w:sz="6" w:space="0" w:color="000000"/>
+            </w:tcBorders>
+            <w:tcMar>
+              <w:top w:w="105" w:type="dxa"/>
+              <w:left w:w="105" w:type="dxa"/>
+              <w:bottom w:w="105" w:type="dxa"/>
+              <w:right w:w="105" w:type="dxa"/>
+            </w:tcMar>
+          </w:tcPr>
+          <w:p>
+            <w:pPr>
+              <w:spacing w:line="256" w:lineRule="auto"/>
+              <w:rPr>
+                <w:rFonts w:ascii="Times New Roman" w:hAnsi="Times New Roman" w:cs="Times New Roman"/>
+                <w:sz w:val="20"/>
+              </w:rPr>
+            </w:pPr>
+            <w:r>
+              <w:rPr>
+                <w:rFonts w:ascii="Times New Roman" w:hAnsi="Times New Roman" w:cs="Times New Roman"/>
+                <w:sz w:val="20"/>
+              </w:rPr>
+              <w:t xml:space="preserve">Rettelser i </w:t>
+            </w:r>
+            <w:proofErr w:type="spellStart"/>
+            <w:r>
+              <w:rPr>
+                <w:rFonts w:ascii="Times New Roman" w:hAnsi="Times New Roman" w:cs="Times New Roman"/>
+                <w:sz w:val="20"/>
+              </w:rPr>
+              <w:t>use</w:t>
+            </w:r>
+            <w:proofErr w:type="spellEnd"/>
+            <w:r>
+              <w:rPr>
+                <w:rFonts w:ascii="Times New Roman" w:hAnsi="Times New Roman" w:cs="Times New Roman"/>
+                <w:sz w:val="20"/>
+              </w:rPr>
+              <w:t xml:space="preserve"> case 3 for alarmering, til billedet skal blinke rødt og hvidt.</w:t>
+            </w:r>
+          </w:p>
+        </w:tc>
+      </w:tr>
+      <w:tr>
+        <w:tblPrEx>
+          <w:tblCellMar>
+            <w:top w:w="0" w:type="dxa"/>
+            <w:left w:w="108" w:type="dxa"/>
+            <w:bottom w:w="0" w:type="dxa"/>
+            <w:right w:w="108" w:type="dxa"/>
+          </w:tblCellMar>
+        </w:tblPrEx>
+        <w:trPr>
+          <w:trHeight w:val="20"/>
+        </w:trPr>
+        <w:tc>
+          <w:tcPr>
+            <w:tcW w:w="971" w:type="dxa"/>
+            <w:tcBorders>
+              <w:top w:val="single" w:sz="6" w:space="0" w:color="000000"/>
+              <w:left w:val="single" w:sz="6" w:space="0" w:color="000000"/>
+              <w:bottom w:val="single" w:sz="6" w:space="0" w:color="000000"/>
+              <w:right w:val="single" w:sz="6" w:space="0" w:color="000000"/>
+            </w:tcBorders>
+            <w:tcMar>
+              <w:top w:w="105" w:type="dxa"/>
+              <w:left w:w="105" w:type="dxa"/>
+              <w:bottom w:w="105" w:type="dxa"/>
+              <w:right w:w="105" w:type="dxa"/>
+            </w:tcMar>
+          </w:tcPr>
+          <w:p>
+            <w:pPr>
+              <w:spacing w:after="0" w:line="0" w:lineRule="atLeast"/>
+              <w:rPr>
+                <w:rFonts w:ascii="Calibri" w:hAnsi="Calibri" w:cs="Times New Roman"/>
+                <w:color w:val="000000"/>
+                <w:sz w:val="24"/>
+                <w:szCs w:val="24"/>
+                <w:lang w:eastAsia="da-DK"/>
+              </w:rPr>
+            </w:pPr>
+            <w:r>
+              <w:rPr>
+                <w:rFonts w:ascii="Calibri" w:hAnsi="Calibri" w:cs="Times New Roman"/>
+                <w:color w:val="000000"/>
+                <w:sz w:val="24"/>
+                <w:szCs w:val="24"/>
+                <w:lang w:eastAsia="da-DK"/>
+              </w:rPr>
+              <w:t>0.27</w:t>
+            </w:r>
+          </w:p>
+        </w:tc>
+        <w:tc>
+          <w:tcPr>
+            <w:tcW w:w="1126" w:type="dxa"/>
+            <w:tcBorders>
+              <w:top w:val="single" w:sz="6" w:space="0" w:color="000000"/>
+              <w:left w:val="single" w:sz="6" w:space="0" w:color="000000"/>
+              <w:bottom w:val="single" w:sz="6" w:space="0" w:color="000000"/>
+              <w:right w:val="single" w:sz="6" w:space="0" w:color="000000"/>
+            </w:tcBorders>
+            <w:tcMar>
+              <w:top w:w="105" w:type="dxa"/>
+              <w:left w:w="105" w:type="dxa"/>
+              <w:bottom w:w="105" w:type="dxa"/>
+              <w:right w:w="105" w:type="dxa"/>
+            </w:tcMar>
+          </w:tcPr>
+          <w:p>
+            <w:pPr>
+              <w:spacing w:after="0" w:line="0" w:lineRule="atLeast"/>
+              <w:rPr>
+                <w:rFonts w:ascii="Times" w:hAnsi="Times" w:cs="Times New Roman"/>
+                <w:sz w:val="20"/>
+                <w:szCs w:val="20"/>
+                <w:lang w:eastAsia="da-DK"/>
+              </w:rPr>
+            </w:pPr>
+            <w:proofErr w:type="gramStart"/>
+            <w:r>
+              <w:rPr>
+                <w:rFonts w:ascii="Times" w:hAnsi="Times" w:cs="Times New Roman"/>
+                <w:sz w:val="20"/>
+                <w:szCs w:val="20"/>
+                <w:lang w:eastAsia="da-DK"/>
+              </w:rPr>
+              <w:t>6/12-15</w:t>
+            </w:r>
+            <w:proofErr w:type="gramEnd"/>
+          </w:p>
+        </w:tc>
+        <w:tc>
+          <w:tcPr>
+            <w:tcW w:w="1253" w:type="dxa"/>
+            <w:tcBorders>
+              <w:top w:val="single" w:sz="6" w:space="0" w:color="000000"/>
+              <w:left w:val="single" w:sz="6" w:space="0" w:color="000000"/>
+              <w:bottom w:val="single" w:sz="6" w:space="0" w:color="000000"/>
+              <w:right w:val="single" w:sz="6" w:space="0" w:color="000000"/>
+            </w:tcBorders>
+            <w:tcMar>
+              <w:top w:w="105" w:type="dxa"/>
+              <w:left w:w="105" w:type="dxa"/>
+              <w:bottom w:w="105" w:type="dxa"/>
+              <w:right w:w="105" w:type="dxa"/>
+            </w:tcMar>
+          </w:tcPr>
+          <w:p>
+            <w:pPr>
+              <w:spacing w:after="0" w:line="0" w:lineRule="atLeast"/>
+              <w:rPr>
+                <w:rFonts w:ascii="Times" w:hAnsi="Times" w:cs="Times New Roman"/>
+                <w:sz w:val="20"/>
+                <w:szCs w:val="20"/>
+                <w:lang w:eastAsia="da-DK"/>
+              </w:rPr>
+            </w:pPr>
+            <w:r>
+              <w:rPr>
+                <w:rFonts w:ascii="Times" w:hAnsi="Times" w:cs="Times New Roman"/>
+                <w:sz w:val="20"/>
+                <w:szCs w:val="20"/>
+                <w:lang w:eastAsia="da-DK"/>
+              </w:rPr>
+              <w:t>IMS</w:t>
+            </w:r>
+          </w:p>
+        </w:tc>
+        <w:tc>
+          <w:tcPr>
+            <w:tcW w:w="6498" w:type="dxa"/>
+            <w:tcBorders>
+              <w:top w:val="single" w:sz="6" w:space="0" w:color="000000"/>
+              <w:left w:val="single" w:sz="6" w:space="0" w:color="000000"/>
+              <w:bottom w:val="single" w:sz="6" w:space="0" w:color="000000"/>
+              <w:right w:val="single" w:sz="6" w:space="0" w:color="000000"/>
+            </w:tcBorders>
+            <w:tcMar>
+              <w:top w:w="105" w:type="dxa"/>
+              <w:left w:w="105" w:type="dxa"/>
+              <w:bottom w:w="105" w:type="dxa"/>
+              <w:right w:w="105" w:type="dxa"/>
+            </w:tcMar>
+          </w:tcPr>
+          <w:p>
+            <w:pPr>
+              <w:spacing w:line="256" w:lineRule="auto"/>
+              <w:rPr>
+                <w:rFonts w:ascii="Times New Roman" w:hAnsi="Times New Roman" w:cs="Times New Roman"/>
+                <w:sz w:val="20"/>
+              </w:rPr>
+            </w:pPr>
+            <w:r>
+              <w:rPr>
+                <w:rFonts w:ascii="Times New Roman" w:hAnsi="Times New Roman" w:cs="Times New Roman"/>
+                <w:sz w:val="20"/>
+              </w:rPr>
+              <w:t xml:space="preserve">Opdateret </w:t>
+            </w:r>
+            <w:proofErr w:type="spellStart"/>
+            <w:r>
+              <w:rPr>
+                <w:rFonts w:ascii="Times New Roman" w:hAnsi="Times New Roman" w:cs="Times New Roman"/>
+                <w:sz w:val="20"/>
+              </w:rPr>
+              <w:t>use</w:t>
+            </w:r>
+            <w:proofErr w:type="spellEnd"/>
+            <w:r>
+              <w:rPr>
+                <w:rFonts w:ascii="Times New Roman" w:hAnsi="Times New Roman" w:cs="Times New Roman"/>
+                <w:sz w:val="20"/>
+              </w:rPr>
+              <w:t xml:space="preserve"> case og </w:t>
+            </w:r>
+            <w:proofErr w:type="spellStart"/>
+            <w:r>
+              <w:rPr>
+                <w:rFonts w:ascii="Times New Roman" w:hAnsi="Times New Roman" w:cs="Times New Roman"/>
+                <w:sz w:val="20"/>
+              </w:rPr>
+              <w:t>acceptest</w:t>
+            </w:r>
+            <w:proofErr w:type="spellEnd"/>
+            <w:r>
+              <w:rPr>
+                <w:rFonts w:ascii="Times New Roman" w:hAnsi="Times New Roman" w:cs="Times New Roman"/>
+                <w:sz w:val="20"/>
+              </w:rPr>
+              <w:t xml:space="preserve"> for kalibrering.</w:t>
+            </w:r>
+          </w:p>
+        </w:tc>
+      </w:tr>
+      <w:tr>
+        <w:tblPrEx>
+          <w:tblCellMar>
+            <w:top w:w="0" w:type="dxa"/>
+            <w:left w:w="108" w:type="dxa"/>
+            <w:bottom w:w="0" w:type="dxa"/>
+            <w:right w:w="108" w:type="dxa"/>
+          </w:tblCellMar>
+        </w:tblPrEx>
+        <w:trPr>
+          <w:trHeight w:val="20"/>
+        </w:trPr>
+        <w:tc>
+          <w:tcPr>
+            <w:tcW w:w="971" w:type="dxa"/>
+            <w:tcBorders>
+              <w:top w:val="single" w:sz="6" w:space="0" w:color="000000"/>
+              <w:left w:val="single" w:sz="6" w:space="0" w:color="000000"/>
+              <w:bottom w:val="single" w:sz="6" w:space="0" w:color="000000"/>
+              <w:right w:val="single" w:sz="6" w:space="0" w:color="000000"/>
+            </w:tcBorders>
+            <w:tcMar>
+              <w:top w:w="105" w:type="dxa"/>
+              <w:left w:w="105" w:type="dxa"/>
+              <w:bottom w:w="105" w:type="dxa"/>
+              <w:right w:w="105" w:type="dxa"/>
+            </w:tcMar>
+          </w:tcPr>
+          <w:p>
+            <w:pPr>
+              <w:spacing w:after="0" w:line="0" w:lineRule="atLeast"/>
+              <w:rPr>
+                <w:rFonts w:ascii="Calibri" w:hAnsi="Calibri" w:cs="Times New Roman"/>
+                <w:color w:val="000000"/>
+                <w:sz w:val="24"/>
+                <w:szCs w:val="24"/>
+                <w:lang w:eastAsia="da-DK"/>
+              </w:rPr>
+            </w:pPr>
+            <w:r>
+              <w:rPr>
+                <w:rFonts w:ascii="Calibri" w:hAnsi="Calibri" w:cs="Times New Roman"/>
+                <w:color w:val="000000"/>
+                <w:sz w:val="24"/>
+                <w:szCs w:val="24"/>
+                <w:lang w:eastAsia="da-DK"/>
+              </w:rPr>
+              <w:t>0.28</w:t>
+            </w:r>
+          </w:p>
+        </w:tc>
+        <w:tc>
+          <w:tcPr>
+            <w:tcW w:w="1126" w:type="dxa"/>
+            <w:tcBorders>
+              <w:top w:val="single" w:sz="6" w:space="0" w:color="000000"/>
+              <w:left w:val="single" w:sz="6" w:space="0" w:color="000000"/>
+              <w:bottom w:val="single" w:sz="6" w:space="0" w:color="000000"/>
+              <w:right w:val="single" w:sz="6" w:space="0" w:color="000000"/>
+            </w:tcBorders>
+            <w:tcMar>
+              <w:top w:w="105" w:type="dxa"/>
+              <w:left w:w="105" w:type="dxa"/>
+              <w:bottom w:w="105" w:type="dxa"/>
+              <w:right w:w="105" w:type="dxa"/>
+            </w:tcMar>
+          </w:tcPr>
+          <w:p>
+            <w:pPr>
+              <w:spacing w:after="0" w:line="0" w:lineRule="atLeast"/>
+              <w:rPr>
+                <w:rFonts w:ascii="Times" w:hAnsi="Times" w:cs="Times New Roman"/>
+                <w:sz w:val="20"/>
+                <w:szCs w:val="20"/>
+                <w:lang w:eastAsia="da-DK"/>
+              </w:rPr>
+            </w:pPr>
+            <w:proofErr w:type="gramStart"/>
+            <w:r>
+              <w:rPr>
+                <w:rFonts w:ascii="Times" w:hAnsi="Times" w:cs="Times New Roman"/>
+                <w:sz w:val="20"/>
+                <w:szCs w:val="20"/>
+                <w:lang w:eastAsia="da-DK"/>
+              </w:rPr>
+              <w:t>7/12-15</w:t>
+            </w:r>
+            <w:proofErr w:type="gramEnd"/>
+          </w:p>
+        </w:tc>
+        <w:tc>
+          <w:tcPr>
+            <w:tcW w:w="1253" w:type="dxa"/>
+            <w:tcBorders>
+              <w:top w:val="single" w:sz="6" w:space="0" w:color="000000"/>
+              <w:left w:val="single" w:sz="6" w:space="0" w:color="000000"/>
+              <w:bottom w:val="single" w:sz="6" w:space="0" w:color="000000"/>
+              <w:right w:val="single" w:sz="6" w:space="0" w:color="000000"/>
+            </w:tcBorders>
+            <w:tcMar>
+              <w:top w:w="105" w:type="dxa"/>
+              <w:left w:w="105" w:type="dxa"/>
+              <w:bottom w:w="105" w:type="dxa"/>
+              <w:right w:w="105" w:type="dxa"/>
+            </w:tcMar>
+          </w:tcPr>
+          <w:p>
+            <w:pPr>
+              <w:spacing w:after="0" w:line="0" w:lineRule="atLeast"/>
+              <w:rPr>
+                <w:rFonts w:ascii="Times" w:hAnsi="Times" w:cs="Times New Roman"/>
+                <w:sz w:val="20"/>
+                <w:szCs w:val="20"/>
+                <w:lang w:eastAsia="da-DK"/>
+              </w:rPr>
+            </w:pPr>
+            <w:r>
+              <w:rPr>
+                <w:rFonts w:ascii="Times" w:hAnsi="Times" w:cs="Times New Roman"/>
+                <w:sz w:val="20"/>
+                <w:szCs w:val="20"/>
+                <w:lang w:eastAsia="da-DK"/>
+              </w:rPr>
+              <w:t>IMS, MØK</w:t>
+            </w:r>
+          </w:p>
+        </w:tc>
+        <w:tc>
+          <w:tcPr>
+            <w:tcW w:w="6498" w:type="dxa"/>
+            <w:tcBorders>
+              <w:top w:val="single" w:sz="6" w:space="0" w:color="000000"/>
+              <w:left w:val="single" w:sz="6" w:space="0" w:color="000000"/>
+              <w:bottom w:val="single" w:sz="6" w:space="0" w:color="000000"/>
+              <w:right w:val="single" w:sz="6" w:space="0" w:color="000000"/>
+            </w:tcBorders>
+            <w:tcMar>
+              <w:top w:w="105" w:type="dxa"/>
+              <w:left w:w="105" w:type="dxa"/>
+              <w:bottom w:w="105" w:type="dxa"/>
+              <w:right w:w="105" w:type="dxa"/>
+            </w:tcMar>
+          </w:tcPr>
+          <w:p>
+            <w:pPr>
+              <w:rPr>
+                <w:rFonts w:ascii="Times New Roman" w:hAnsi="Times New Roman" w:cs="Times New Roman"/>
+                <w:sz w:val="20"/>
+              </w:rPr>
+            </w:pPr>
+            <w:r>
+              <w:rPr>
+                <w:rFonts w:ascii="Times New Roman" w:hAnsi="Times New Roman" w:cs="Times New Roman"/>
+                <w:sz w:val="20"/>
+              </w:rPr>
+              <w:t>Implementering; kalibrering, Nulpunktsjustering, Digitalt filter,</w:t>
+            </w:r>
+          </w:p>
+          <w:p>
+            <w:pPr>
+              <w:rPr>
+                <w:rFonts w:ascii="Times New Roman" w:hAnsi="Times New Roman" w:cs="Times New Roman"/>
+                <w:sz w:val="20"/>
+              </w:rPr>
+            </w:pPr>
+            <w:r>
+              <w:rPr>
+                <w:rFonts w:ascii="Times New Roman" w:hAnsi="Times New Roman" w:cs="Times New Roman"/>
+                <w:sz w:val="20"/>
+              </w:rPr>
+              <w:t>beregning, EKG og iltmætning.</w:t>
+            </w:r>
+            <w:r>
+              <w:rPr>
+                <w:rFonts w:ascii="Times New Roman" w:hAnsi="Times New Roman" w:cs="Times New Roman"/>
+                <w:sz w:val="20"/>
+              </w:rPr>
+              <w:t xml:space="preserve"> Trelagsmodellen afsnittet er skrevet og indsat.</w:t>
+            </w:r>
+          </w:p>
+        </w:tc>
+      </w:tr>
+      <w:tr>
+        <w:tblPrEx>
+          <w:tblCellMar>
+            <w:top w:w="0" w:type="dxa"/>
+            <w:left w:w="108" w:type="dxa"/>
+            <w:bottom w:w="0" w:type="dxa"/>
+            <w:right w:w="108" w:type="dxa"/>
+          </w:tblCellMar>
+        </w:tblPrEx>
+        <w:trPr>
+          <w:trHeight w:val="20"/>
+        </w:trPr>
+        <w:tc>
+          <w:tcPr>
+            <w:tcW w:w="971" w:type="dxa"/>
+            <w:tcBorders>
+              <w:top w:val="single" w:sz="6" w:space="0" w:color="000000"/>
+              <w:left w:val="single" w:sz="6" w:space="0" w:color="000000"/>
+              <w:bottom w:val="single" w:sz="6" w:space="0" w:color="000000"/>
+              <w:right w:val="single" w:sz="6" w:space="0" w:color="000000"/>
+            </w:tcBorders>
+            <w:tcMar>
+              <w:top w:w="105" w:type="dxa"/>
+              <w:left w:w="105" w:type="dxa"/>
+              <w:bottom w:w="105" w:type="dxa"/>
+              <w:right w:w="105" w:type="dxa"/>
+            </w:tcMar>
+          </w:tcPr>
+          <w:p>
+            <w:pPr>
+              <w:spacing w:after="0" w:line="0" w:lineRule="atLeast"/>
+              <w:rPr>
+                <w:rFonts w:ascii="Calibri" w:hAnsi="Calibri" w:cs="Times New Roman"/>
+                <w:color w:val="000000"/>
+                <w:sz w:val="24"/>
+                <w:szCs w:val="24"/>
+                <w:lang w:eastAsia="da-DK"/>
+              </w:rPr>
+            </w:pPr>
+            <w:r>
+              <w:rPr>
+                <w:rFonts w:ascii="Calibri" w:hAnsi="Calibri" w:cs="Times New Roman"/>
+                <w:color w:val="000000"/>
+                <w:sz w:val="24"/>
+                <w:szCs w:val="24"/>
+                <w:lang w:eastAsia="da-DK"/>
+              </w:rPr>
+              <w:t>0.29</w:t>
+            </w:r>
+          </w:p>
+        </w:tc>
+        <w:tc>
+          <w:tcPr>
+            <w:tcW w:w="1126" w:type="dxa"/>
+            <w:tcBorders>
+              <w:top w:val="single" w:sz="6" w:space="0" w:color="000000"/>
+              <w:left w:val="single" w:sz="6" w:space="0" w:color="000000"/>
+              <w:bottom w:val="single" w:sz="6" w:space="0" w:color="000000"/>
+              <w:right w:val="single" w:sz="6" w:space="0" w:color="000000"/>
+            </w:tcBorders>
+            <w:tcMar>
+              <w:top w:w="105" w:type="dxa"/>
+              <w:left w:w="105" w:type="dxa"/>
+              <w:bottom w:w="105" w:type="dxa"/>
+              <w:right w:w="105" w:type="dxa"/>
+            </w:tcMar>
+          </w:tcPr>
+          <w:p>
+            <w:pPr>
+              <w:spacing w:after="0" w:line="0" w:lineRule="atLeast"/>
+              <w:rPr>
+                <w:rFonts w:ascii="Times" w:hAnsi="Times" w:cs="Times New Roman"/>
+                <w:sz w:val="20"/>
+                <w:szCs w:val="20"/>
+                <w:lang w:eastAsia="da-DK"/>
+              </w:rPr>
+            </w:pPr>
+            <w:proofErr w:type="gramStart"/>
+            <w:r>
+              <w:rPr>
+                <w:rFonts w:ascii="Times" w:hAnsi="Times" w:cs="Times New Roman"/>
+                <w:sz w:val="20"/>
+                <w:szCs w:val="20"/>
+                <w:lang w:eastAsia="da-DK"/>
+              </w:rPr>
+              <w:t>8/12-15</w:t>
+            </w:r>
+            <w:proofErr w:type="gramEnd"/>
+          </w:p>
+        </w:tc>
+        <w:tc>
+          <w:tcPr>
+            <w:tcW w:w="1253" w:type="dxa"/>
+            <w:tcBorders>
+              <w:top w:val="single" w:sz="6" w:space="0" w:color="000000"/>
+              <w:left w:val="single" w:sz="6" w:space="0" w:color="000000"/>
+              <w:bottom w:val="single" w:sz="6" w:space="0" w:color="000000"/>
+              <w:right w:val="single" w:sz="6" w:space="0" w:color="000000"/>
+            </w:tcBorders>
+            <w:tcMar>
+              <w:top w:w="105" w:type="dxa"/>
+              <w:left w:w="105" w:type="dxa"/>
+              <w:bottom w:w="105" w:type="dxa"/>
+              <w:right w:w="105" w:type="dxa"/>
+            </w:tcMar>
+          </w:tcPr>
+          <w:p>
+            <w:pPr>
+              <w:spacing w:after="0" w:line="0" w:lineRule="atLeast"/>
+              <w:rPr>
+                <w:rFonts w:ascii="Times" w:hAnsi="Times" w:cs="Times New Roman"/>
+                <w:sz w:val="20"/>
+                <w:szCs w:val="20"/>
+                <w:lang w:eastAsia="da-DK"/>
+              </w:rPr>
+            </w:pPr>
+            <w:r>
+              <w:rPr>
+                <w:rFonts w:ascii="Times" w:hAnsi="Times" w:cs="Times New Roman"/>
+                <w:sz w:val="20"/>
+                <w:szCs w:val="20"/>
+                <w:lang w:eastAsia="da-DK"/>
+              </w:rPr>
+              <w:t>IMS</w:t>
+            </w:r>
+          </w:p>
+        </w:tc>
+        <w:tc>
+          <w:tcPr>
+            <w:tcW w:w="6498" w:type="dxa"/>
+            <w:tcBorders>
+              <w:top w:val="single" w:sz="6" w:space="0" w:color="000000"/>
+              <w:left w:val="single" w:sz="6" w:space="0" w:color="000000"/>
+              <w:bottom w:val="single" w:sz="6" w:space="0" w:color="000000"/>
+              <w:right w:val="single" w:sz="6" w:space="0" w:color="000000"/>
+            </w:tcBorders>
+            <w:tcMar>
+              <w:top w:w="105" w:type="dxa"/>
+              <w:left w:w="105" w:type="dxa"/>
+              <w:bottom w:w="105" w:type="dxa"/>
+              <w:right w:w="105" w:type="dxa"/>
+            </w:tcMar>
+          </w:tcPr>
+          <w:p>
+            <w:pPr>
+              <w:spacing w:line="256" w:lineRule="auto"/>
+              <w:rPr>
+                <w:rFonts w:ascii="Times New Roman" w:hAnsi="Times New Roman" w:cs="Times New Roman"/>
+                <w:sz w:val="20"/>
+              </w:rPr>
+            </w:pPr>
+            <w:r>
+              <w:rPr>
+                <w:rFonts w:ascii="Times New Roman" w:hAnsi="Times New Roman" w:cs="Times New Roman"/>
+                <w:sz w:val="20"/>
+              </w:rPr>
+              <w:t xml:space="preserve">Rettelser i </w:t>
+            </w:r>
+            <w:proofErr w:type="spellStart"/>
+            <w:r>
+              <w:rPr>
+                <w:rFonts w:ascii="Times New Roman" w:hAnsi="Times New Roman" w:cs="Times New Roman"/>
+                <w:sz w:val="20"/>
+              </w:rPr>
+              <w:t>use</w:t>
+            </w:r>
+            <w:proofErr w:type="spellEnd"/>
+            <w:r>
+              <w:rPr>
+                <w:rFonts w:ascii="Times New Roman" w:hAnsi="Times New Roman" w:cs="Times New Roman"/>
+                <w:sz w:val="20"/>
+              </w:rPr>
+              <w:t xml:space="preserve"> case 3 </w:t>
+            </w:r>
+            <w:proofErr w:type="spellStart"/>
+            <w:r>
+              <w:rPr>
+                <w:rFonts w:ascii="Times New Roman" w:hAnsi="Times New Roman" w:cs="Times New Roman"/>
+                <w:sz w:val="20"/>
+              </w:rPr>
+              <w:t>alamering</w:t>
+            </w:r>
+            <w:proofErr w:type="spellEnd"/>
+            <w:r>
+              <w:rPr>
+                <w:rFonts w:ascii="Times New Roman" w:hAnsi="Times New Roman" w:cs="Times New Roman"/>
+                <w:sz w:val="20"/>
+              </w:rPr>
+              <w:t>.</w:t>
+            </w:r>
+          </w:p>
+        </w:tc>
+      </w:tr>
+      <w:tr>
+        <w:tblPrEx>
+          <w:tblCellMar>
+            <w:top w:w="0" w:type="dxa"/>
+            <w:left w:w="108" w:type="dxa"/>
+            <w:bottom w:w="0" w:type="dxa"/>
+            <w:right w:w="108" w:type="dxa"/>
+          </w:tblCellMar>
+        </w:tblPrEx>
+        <w:trPr>
+          <w:trHeight w:val="20"/>
+        </w:trPr>
+        <w:tc>
+          <w:tcPr>
+            <w:tcW w:w="971" w:type="dxa"/>
+            <w:tcBorders>
+              <w:top w:val="single" w:sz="6" w:space="0" w:color="000000"/>
+              <w:left w:val="single" w:sz="6" w:space="0" w:color="000000"/>
+              <w:bottom w:val="single" w:sz="6" w:space="0" w:color="000000"/>
+              <w:right w:val="single" w:sz="6" w:space="0" w:color="000000"/>
+            </w:tcBorders>
+            <w:tcMar>
+              <w:top w:w="105" w:type="dxa"/>
+              <w:left w:w="105" w:type="dxa"/>
+              <w:bottom w:w="105" w:type="dxa"/>
+              <w:right w:w="105" w:type="dxa"/>
+            </w:tcMar>
+          </w:tcPr>
+          <w:p>
+            <w:pPr>
+              <w:pStyle w:val="FormateretHTML"/>
+              <w:pBdr>
+                <w:left w:val="single" w:sz="6" w:space="6" w:color="E5E5E5"/>
+              </w:pBdr>
+              <w:shd w:val="clear" w:color="auto" w:fill="F7FBFC"/>
+              <w:spacing w:before="75" w:after="150"/>
+              <w:rPr>
+                <w:rFonts w:ascii="Calibri" w:hAnsi="Calibri" w:cs="Times New Roman"/>
+                <w:color w:val="000000"/>
+                <w:sz w:val="24"/>
+                <w:szCs w:val="24"/>
+              </w:rPr>
+            </w:pPr>
+            <w:r>
+              <w:rPr>
+                <w:rFonts w:ascii="Calibri" w:hAnsi="Calibri" w:cs="Times New Roman"/>
+                <w:color w:val="000000"/>
+                <w:sz w:val="24"/>
+                <w:szCs w:val="24"/>
+              </w:rPr>
+              <w:t>0.30</w:t>
+            </w:r>
+          </w:p>
+        </w:tc>
+        <w:tc>
+          <w:tcPr>
+            <w:tcW w:w="1126" w:type="dxa"/>
+            <w:tcBorders>
+              <w:top w:val="single" w:sz="6" w:space="0" w:color="000000"/>
+              <w:left w:val="single" w:sz="6" w:space="0" w:color="000000"/>
+              <w:bottom w:val="single" w:sz="6" w:space="0" w:color="000000"/>
+              <w:right w:val="single" w:sz="6" w:space="0" w:color="000000"/>
+            </w:tcBorders>
+            <w:tcMar>
+              <w:top w:w="105" w:type="dxa"/>
+              <w:left w:w="105" w:type="dxa"/>
+              <w:bottom w:w="105" w:type="dxa"/>
+              <w:right w:w="105" w:type="dxa"/>
+            </w:tcMar>
+          </w:tcPr>
+          <w:p>
+            <w:pPr>
+              <w:spacing w:after="0" w:line="0" w:lineRule="atLeast"/>
+              <w:rPr>
+                <w:rFonts w:ascii="Times" w:hAnsi="Times" w:cs="Times New Roman"/>
+                <w:sz w:val="20"/>
+                <w:szCs w:val="20"/>
+                <w:lang w:eastAsia="da-DK"/>
+              </w:rPr>
+            </w:pPr>
+            <w:proofErr w:type="gramStart"/>
+            <w:r>
+              <w:rPr>
+                <w:rFonts w:ascii="Times" w:hAnsi="Times" w:cs="Times New Roman"/>
+                <w:sz w:val="20"/>
+                <w:szCs w:val="20"/>
+                <w:lang w:eastAsia="da-DK"/>
+              </w:rPr>
+              <w:t>9/12-15</w:t>
+            </w:r>
+            <w:proofErr w:type="gramEnd"/>
+          </w:p>
+        </w:tc>
+        <w:tc>
+          <w:tcPr>
+            <w:tcW w:w="1253" w:type="dxa"/>
+            <w:tcBorders>
+              <w:top w:val="single" w:sz="6" w:space="0" w:color="000000"/>
+              <w:left w:val="single" w:sz="6" w:space="0" w:color="000000"/>
+              <w:bottom w:val="single" w:sz="6" w:space="0" w:color="000000"/>
+              <w:right w:val="single" w:sz="6" w:space="0" w:color="000000"/>
+            </w:tcBorders>
+            <w:tcMar>
+              <w:top w:w="105" w:type="dxa"/>
+              <w:left w:w="105" w:type="dxa"/>
+              <w:bottom w:w="105" w:type="dxa"/>
+              <w:right w:w="105" w:type="dxa"/>
+            </w:tcMar>
+          </w:tcPr>
+          <w:p>
+            <w:pPr>
+              <w:spacing w:after="0" w:line="0" w:lineRule="atLeast"/>
+              <w:rPr>
+                <w:rFonts w:ascii="Times" w:hAnsi="Times" w:cs="Times New Roman"/>
+                <w:sz w:val="20"/>
+                <w:szCs w:val="20"/>
+                <w:lang w:eastAsia="da-DK"/>
+              </w:rPr>
+            </w:pPr>
+            <w:r>
+              <w:rPr>
+                <w:rFonts w:ascii="Times" w:hAnsi="Times" w:cs="Times New Roman"/>
+                <w:sz w:val="20"/>
+                <w:szCs w:val="20"/>
+                <w:lang w:eastAsia="da-DK"/>
+              </w:rPr>
+              <w:t>IMS, BH</w:t>
+            </w:r>
+          </w:p>
+        </w:tc>
+        <w:tc>
+          <w:tcPr>
+            <w:tcW w:w="6498" w:type="dxa"/>
+            <w:tcBorders>
+              <w:top w:val="single" w:sz="6" w:space="0" w:color="000000"/>
+              <w:left w:val="single" w:sz="6" w:space="0" w:color="000000"/>
+              <w:bottom w:val="single" w:sz="6" w:space="0" w:color="000000"/>
+              <w:right w:val="single" w:sz="6" w:space="0" w:color="000000"/>
+            </w:tcBorders>
+            <w:tcMar>
+              <w:top w:w="105" w:type="dxa"/>
+              <w:left w:w="105" w:type="dxa"/>
+              <w:bottom w:w="105" w:type="dxa"/>
+              <w:right w:w="105" w:type="dxa"/>
+            </w:tcMar>
+          </w:tcPr>
+          <w:p>
+            <w:pPr>
+              <w:spacing w:line="256" w:lineRule="auto"/>
+              <w:rPr>
+                <w:rFonts w:ascii="Times New Roman" w:hAnsi="Times New Roman" w:cs="Times New Roman"/>
+                <w:sz w:val="20"/>
+              </w:rPr>
+            </w:pPr>
+            <w:r>
+              <w:rPr>
+                <w:rFonts w:ascii="Times New Roman" w:hAnsi="Times New Roman" w:cs="Times New Roman"/>
+                <w:sz w:val="20"/>
+              </w:rPr>
+              <w:t xml:space="preserve">Rettelser i sekvens diagram, aktør kontekst diagram, og hardware </w:t>
+            </w:r>
+            <w:proofErr w:type="spellStart"/>
+            <w:r>
+              <w:rPr>
+                <w:rFonts w:ascii="Times New Roman" w:hAnsi="Times New Roman" w:cs="Times New Roman"/>
+                <w:sz w:val="20"/>
+              </w:rPr>
+              <w:t>iterationer</w:t>
+            </w:r>
+            <w:proofErr w:type="spellEnd"/>
+            <w:r>
+              <w:rPr>
+                <w:rFonts w:ascii="Times New Roman" w:hAnsi="Times New Roman" w:cs="Times New Roman"/>
+                <w:sz w:val="20"/>
+              </w:rPr>
+              <w:t xml:space="preserve">. </w:t>
+            </w:r>
+          </w:p>
+        </w:tc>
+      </w:tr>
+      <w:tr>
+        <w:tblPrEx>
+          <w:tblCellMar>
+            <w:top w:w="0" w:type="dxa"/>
+            <w:left w:w="108" w:type="dxa"/>
+            <w:bottom w:w="0" w:type="dxa"/>
+            <w:right w:w="108" w:type="dxa"/>
+          </w:tblCellMar>
+        </w:tblPrEx>
+        <w:trPr>
+          <w:trHeight w:val="20"/>
+        </w:trPr>
+        <w:tc>
+          <w:tcPr>
+            <w:tcW w:w="971" w:type="dxa"/>
+            <w:tcBorders>
+              <w:top w:val="single" w:sz="6" w:space="0" w:color="000000"/>
+              <w:left w:val="single" w:sz="6" w:space="0" w:color="000000"/>
+              <w:bottom w:val="single" w:sz="6" w:space="0" w:color="000000"/>
+              <w:right w:val="single" w:sz="6" w:space="0" w:color="000000"/>
+            </w:tcBorders>
+            <w:tcMar>
+              <w:top w:w="105" w:type="dxa"/>
+              <w:left w:w="105" w:type="dxa"/>
+              <w:bottom w:w="105" w:type="dxa"/>
+              <w:right w:w="105" w:type="dxa"/>
+            </w:tcMar>
+          </w:tcPr>
+          <w:p>
+            <w:pPr>
+              <w:pStyle w:val="FormateretHTML"/>
+              <w:pBdr>
+                <w:left w:val="single" w:sz="6" w:space="6" w:color="E5E5E5"/>
+              </w:pBdr>
+              <w:shd w:val="clear" w:color="auto" w:fill="F7FBFC"/>
+              <w:spacing w:before="75" w:after="150"/>
+              <w:rPr>
+                <w:rFonts w:ascii="Calibri" w:hAnsi="Calibri" w:cs="Times New Roman"/>
+                <w:color w:val="000000"/>
+                <w:sz w:val="24"/>
+                <w:szCs w:val="24"/>
+              </w:rPr>
+            </w:pPr>
+            <w:r>
+              <w:rPr>
+                <w:rFonts w:ascii="Calibri" w:hAnsi="Calibri" w:cs="Times New Roman"/>
+                <w:color w:val="000000"/>
+                <w:sz w:val="24"/>
+                <w:szCs w:val="24"/>
+              </w:rPr>
+              <w:t>0.31</w:t>
+            </w:r>
+          </w:p>
+        </w:tc>
+        <w:tc>
+          <w:tcPr>
+            <w:tcW w:w="1126" w:type="dxa"/>
+            <w:tcBorders>
+              <w:top w:val="single" w:sz="6" w:space="0" w:color="000000"/>
+              <w:left w:val="single" w:sz="6" w:space="0" w:color="000000"/>
+              <w:bottom w:val="single" w:sz="6" w:space="0" w:color="000000"/>
+              <w:right w:val="single" w:sz="6" w:space="0" w:color="000000"/>
+            </w:tcBorders>
+            <w:tcMar>
+              <w:top w:w="105" w:type="dxa"/>
+              <w:left w:w="105" w:type="dxa"/>
+              <w:bottom w:w="105" w:type="dxa"/>
+              <w:right w:w="105" w:type="dxa"/>
+            </w:tcMar>
+          </w:tcPr>
+          <w:p>
+            <w:pPr>
+              <w:spacing w:after="0" w:line="0" w:lineRule="atLeast"/>
+              <w:rPr>
+                <w:rFonts w:ascii="Times" w:hAnsi="Times" w:cs="Times New Roman"/>
+                <w:sz w:val="20"/>
+                <w:szCs w:val="20"/>
+                <w:lang w:eastAsia="da-DK"/>
+              </w:rPr>
+            </w:pPr>
+            <w:proofErr w:type="gramStart"/>
+            <w:r>
+              <w:rPr>
+                <w:rFonts w:ascii="Times" w:hAnsi="Times" w:cs="Times New Roman"/>
+                <w:sz w:val="20"/>
+                <w:szCs w:val="20"/>
+                <w:lang w:eastAsia="da-DK"/>
+              </w:rPr>
+              <w:t>11/12-15</w:t>
+            </w:r>
+            <w:proofErr w:type="gramEnd"/>
+          </w:p>
+        </w:tc>
+        <w:tc>
+          <w:tcPr>
+            <w:tcW w:w="1253" w:type="dxa"/>
+            <w:tcBorders>
+              <w:top w:val="single" w:sz="6" w:space="0" w:color="000000"/>
+              <w:left w:val="single" w:sz="6" w:space="0" w:color="000000"/>
+              <w:bottom w:val="single" w:sz="6" w:space="0" w:color="000000"/>
+              <w:right w:val="single" w:sz="6" w:space="0" w:color="000000"/>
+            </w:tcBorders>
+            <w:tcMar>
+              <w:top w:w="105" w:type="dxa"/>
+              <w:left w:w="105" w:type="dxa"/>
+              <w:bottom w:w="105" w:type="dxa"/>
+              <w:right w:w="105" w:type="dxa"/>
+            </w:tcMar>
+          </w:tcPr>
+          <w:p>
+            <w:pPr>
+              <w:spacing w:after="0" w:line="0" w:lineRule="atLeast"/>
+              <w:rPr>
+                <w:rFonts w:ascii="Times" w:hAnsi="Times" w:cs="Times New Roman"/>
+                <w:sz w:val="20"/>
+                <w:szCs w:val="20"/>
+                <w:lang w:eastAsia="da-DK"/>
+              </w:rPr>
+            </w:pPr>
+            <w:r>
+              <w:rPr>
+                <w:rFonts w:ascii="Times" w:hAnsi="Times" w:cs="Times New Roman"/>
+                <w:sz w:val="20"/>
+                <w:szCs w:val="20"/>
+                <w:lang w:eastAsia="da-DK"/>
+              </w:rPr>
+              <w:t>IMS, LL, MØK</w:t>
+            </w:r>
+          </w:p>
+        </w:tc>
+        <w:tc>
+          <w:tcPr>
+            <w:tcW w:w="6498" w:type="dxa"/>
+            <w:tcBorders>
+              <w:top w:val="single" w:sz="6" w:space="0" w:color="000000"/>
+              <w:left w:val="single" w:sz="6" w:space="0" w:color="000000"/>
+              <w:bottom w:val="single" w:sz="6" w:space="0" w:color="000000"/>
+              <w:right w:val="single" w:sz="6" w:space="0" w:color="000000"/>
+            </w:tcBorders>
+            <w:tcMar>
+              <w:top w:w="105" w:type="dxa"/>
+              <w:left w:w="105" w:type="dxa"/>
+              <w:bottom w:w="105" w:type="dxa"/>
+              <w:right w:w="105" w:type="dxa"/>
+            </w:tcMar>
+          </w:tcPr>
+          <w:p>
+            <w:pPr>
+              <w:spacing w:line="256" w:lineRule="auto"/>
+              <w:rPr>
+                <w:rFonts w:ascii="Times New Roman" w:hAnsi="Times New Roman" w:cs="Times New Roman"/>
+                <w:sz w:val="20"/>
+              </w:rPr>
+            </w:pPr>
+            <w:r>
+              <w:rPr>
+                <w:rFonts w:ascii="Times New Roman" w:hAnsi="Times New Roman" w:cs="Times New Roman"/>
+                <w:sz w:val="20"/>
+              </w:rPr>
+              <w:t xml:space="preserve">Indsættelse af klassediagram, fremtidig arbejde, </w:t>
+            </w:r>
+            <w:proofErr w:type="spellStart"/>
+            <w:r>
+              <w:rPr>
+                <w:rFonts w:ascii="Times New Roman" w:hAnsi="Times New Roman" w:cs="Times New Roman"/>
+                <w:sz w:val="20"/>
+              </w:rPr>
+              <w:t>invasiv</w:t>
+            </w:r>
+            <w:proofErr w:type="spellEnd"/>
+            <w:r>
+              <w:rPr>
+                <w:rFonts w:ascii="Times New Roman" w:hAnsi="Times New Roman" w:cs="Times New Roman"/>
+                <w:sz w:val="20"/>
+              </w:rPr>
+              <w:t xml:space="preserve"> blodtryk, hjertet og blodtryk.</w:t>
+            </w:r>
+          </w:p>
+        </w:tc>
+      </w:tr>
+      <w:tr>
+        <w:tblPrEx>
+          <w:tblCellMar>
+            <w:top w:w="0" w:type="dxa"/>
+            <w:left w:w="108" w:type="dxa"/>
+            <w:bottom w:w="0" w:type="dxa"/>
+            <w:right w:w="108" w:type="dxa"/>
+          </w:tblCellMar>
+        </w:tblPrEx>
+        <w:trPr>
+          <w:trHeight w:val="20"/>
+        </w:trPr>
+        <w:tc>
+          <w:tcPr>
+            <w:tcW w:w="971" w:type="dxa"/>
+            <w:tcBorders>
+              <w:top w:val="single" w:sz="6" w:space="0" w:color="000000"/>
+              <w:left w:val="single" w:sz="6" w:space="0" w:color="000000"/>
+              <w:bottom w:val="single" w:sz="6" w:space="0" w:color="000000"/>
+              <w:right w:val="single" w:sz="6" w:space="0" w:color="000000"/>
+            </w:tcBorders>
+            <w:tcMar>
+              <w:top w:w="105" w:type="dxa"/>
+              <w:left w:w="105" w:type="dxa"/>
+              <w:bottom w:w="105" w:type="dxa"/>
+              <w:right w:w="105" w:type="dxa"/>
+            </w:tcMar>
+          </w:tcPr>
+          <w:p>
+            <w:pPr>
+              <w:pStyle w:val="FormateretHTML"/>
+              <w:pBdr>
+                <w:left w:val="single" w:sz="6" w:space="6" w:color="E5E5E5"/>
+              </w:pBdr>
+              <w:shd w:val="clear" w:color="auto" w:fill="F7FBFC"/>
+              <w:spacing w:before="75" w:after="150"/>
+              <w:rPr>
+                <w:rFonts w:ascii="Calibri" w:hAnsi="Calibri" w:cs="Times New Roman"/>
+                <w:color w:val="000000"/>
+                <w:sz w:val="24"/>
+                <w:szCs w:val="24"/>
+              </w:rPr>
+            </w:pPr>
+            <w:r>
+              <w:rPr>
+                <w:rFonts w:ascii="Calibri" w:hAnsi="Calibri" w:cs="Times New Roman"/>
+                <w:color w:val="000000"/>
+                <w:sz w:val="24"/>
+                <w:szCs w:val="24"/>
+              </w:rPr>
+              <w:t>0.32</w:t>
+            </w:r>
+          </w:p>
+        </w:tc>
+        <w:tc>
+          <w:tcPr>
+            <w:tcW w:w="1126" w:type="dxa"/>
+            <w:tcBorders>
+              <w:top w:val="single" w:sz="6" w:space="0" w:color="000000"/>
+              <w:left w:val="single" w:sz="6" w:space="0" w:color="000000"/>
+              <w:bottom w:val="single" w:sz="6" w:space="0" w:color="000000"/>
+              <w:right w:val="single" w:sz="6" w:space="0" w:color="000000"/>
+            </w:tcBorders>
+            <w:tcMar>
+              <w:top w:w="105" w:type="dxa"/>
+              <w:left w:w="105" w:type="dxa"/>
+              <w:bottom w:w="105" w:type="dxa"/>
+              <w:right w:w="105" w:type="dxa"/>
+            </w:tcMar>
+          </w:tcPr>
+          <w:p>
+            <w:pPr>
+              <w:spacing w:after="0" w:line="0" w:lineRule="atLeast"/>
+              <w:rPr>
+                <w:rFonts w:ascii="Times" w:hAnsi="Times" w:cs="Times New Roman"/>
+                <w:sz w:val="20"/>
+                <w:szCs w:val="20"/>
+                <w:lang w:eastAsia="da-DK"/>
+              </w:rPr>
+            </w:pPr>
+            <w:proofErr w:type="gramStart"/>
+            <w:r>
+              <w:rPr>
+                <w:rFonts w:ascii="Times" w:hAnsi="Times" w:cs="Times New Roman"/>
+                <w:sz w:val="20"/>
+                <w:szCs w:val="20"/>
+                <w:lang w:eastAsia="da-DK"/>
+              </w:rPr>
+              <w:t>12/12-15</w:t>
+            </w:r>
+            <w:proofErr w:type="gramEnd"/>
+          </w:p>
+        </w:tc>
+        <w:tc>
+          <w:tcPr>
+            <w:tcW w:w="1253" w:type="dxa"/>
+            <w:tcBorders>
+              <w:top w:val="single" w:sz="6" w:space="0" w:color="000000"/>
+              <w:left w:val="single" w:sz="6" w:space="0" w:color="000000"/>
+              <w:bottom w:val="single" w:sz="6" w:space="0" w:color="000000"/>
+              <w:right w:val="single" w:sz="6" w:space="0" w:color="000000"/>
+            </w:tcBorders>
+            <w:tcMar>
+              <w:top w:w="105" w:type="dxa"/>
+              <w:left w:w="105" w:type="dxa"/>
+              <w:bottom w:w="105" w:type="dxa"/>
+              <w:right w:w="105" w:type="dxa"/>
+            </w:tcMar>
+          </w:tcPr>
+          <w:p>
+            <w:pPr>
+              <w:spacing w:after="0" w:line="0" w:lineRule="atLeast"/>
+              <w:rPr>
+                <w:rFonts w:ascii="Times" w:hAnsi="Times" w:cs="Times New Roman"/>
+                <w:sz w:val="20"/>
+                <w:szCs w:val="20"/>
+                <w:lang w:eastAsia="da-DK"/>
+              </w:rPr>
+            </w:pPr>
+            <w:r>
+              <w:rPr>
+                <w:rFonts w:ascii="Times" w:hAnsi="Times" w:cs="Times New Roman"/>
+                <w:sz w:val="20"/>
+                <w:szCs w:val="20"/>
+                <w:lang w:eastAsia="da-DK"/>
+              </w:rPr>
+              <w:t>IMS, BH, MM</w:t>
+            </w:r>
+          </w:p>
+        </w:tc>
+        <w:tc>
+          <w:tcPr>
+            <w:tcW w:w="6498" w:type="dxa"/>
+            <w:tcBorders>
+              <w:top w:val="single" w:sz="6" w:space="0" w:color="000000"/>
+              <w:left w:val="single" w:sz="6" w:space="0" w:color="000000"/>
+              <w:bottom w:val="single" w:sz="6" w:space="0" w:color="000000"/>
+              <w:right w:val="single" w:sz="6" w:space="0" w:color="000000"/>
+            </w:tcBorders>
+            <w:tcMar>
+              <w:top w:w="105" w:type="dxa"/>
+              <w:left w:w="105" w:type="dxa"/>
+              <w:bottom w:w="105" w:type="dxa"/>
+              <w:right w:w="105" w:type="dxa"/>
+            </w:tcMar>
+          </w:tcPr>
+          <w:p>
+            <w:pPr>
+              <w:spacing w:line="256" w:lineRule="auto"/>
+              <w:rPr>
+                <w:rFonts w:ascii="Times New Roman" w:hAnsi="Times New Roman" w:cs="Times New Roman"/>
+                <w:sz w:val="20"/>
+              </w:rPr>
+            </w:pPr>
+            <w:r>
+              <w:rPr>
+                <w:rFonts w:ascii="Times New Roman" w:hAnsi="Times New Roman" w:cs="Times New Roman"/>
+                <w:sz w:val="20"/>
+              </w:rPr>
+              <w:t>Modultest, unittest, systembeskrivelse og databaser er indsat.</w:t>
+            </w:r>
+          </w:p>
+        </w:tc>
+      </w:tr>
+      <w:tr>
+        <w:tblPrEx>
+          <w:tblCellMar>
+            <w:top w:w="0" w:type="dxa"/>
+            <w:left w:w="108" w:type="dxa"/>
+            <w:bottom w:w="0" w:type="dxa"/>
+            <w:right w:w="108" w:type="dxa"/>
+          </w:tblCellMar>
+        </w:tblPrEx>
+        <w:trPr>
+          <w:trHeight w:val="20"/>
+        </w:trPr>
+        <w:tc>
+          <w:tcPr>
+            <w:tcW w:w="971" w:type="dxa"/>
+            <w:tcBorders>
+              <w:top w:val="single" w:sz="6" w:space="0" w:color="000000"/>
+              <w:left w:val="single" w:sz="6" w:space="0" w:color="000000"/>
+              <w:bottom w:val="single" w:sz="6" w:space="0" w:color="000000"/>
+              <w:right w:val="single" w:sz="6" w:space="0" w:color="000000"/>
+            </w:tcBorders>
+            <w:tcMar>
+              <w:top w:w="105" w:type="dxa"/>
+              <w:left w:w="105" w:type="dxa"/>
+              <w:bottom w:w="105" w:type="dxa"/>
+              <w:right w:w="105" w:type="dxa"/>
+            </w:tcMar>
+          </w:tcPr>
+          <w:p>
+            <w:pPr>
+              <w:pStyle w:val="FormateretHTML"/>
+              <w:pBdr>
+                <w:left w:val="single" w:sz="6" w:space="6" w:color="E5E5E5"/>
+              </w:pBdr>
+              <w:shd w:val="clear" w:color="auto" w:fill="F7FBFC"/>
+              <w:spacing w:before="75" w:after="150"/>
+              <w:rPr>
+                <w:rFonts w:ascii="Calibri" w:hAnsi="Calibri" w:cs="Times New Roman"/>
+                <w:color w:val="000000"/>
+                <w:sz w:val="24"/>
+                <w:szCs w:val="24"/>
+              </w:rPr>
+            </w:pPr>
+            <w:r>
+              <w:rPr>
+                <w:rFonts w:ascii="Calibri" w:hAnsi="Calibri" w:cs="Times New Roman"/>
+                <w:color w:val="000000"/>
+                <w:sz w:val="24"/>
+                <w:szCs w:val="24"/>
+              </w:rPr>
+              <w:t>0.33</w:t>
+            </w:r>
+          </w:p>
+        </w:tc>
+        <w:tc>
+          <w:tcPr>
+            <w:tcW w:w="1126" w:type="dxa"/>
+            <w:tcBorders>
+              <w:top w:val="single" w:sz="6" w:space="0" w:color="000000"/>
+              <w:left w:val="single" w:sz="6" w:space="0" w:color="000000"/>
+              <w:bottom w:val="single" w:sz="6" w:space="0" w:color="000000"/>
+              <w:right w:val="single" w:sz="6" w:space="0" w:color="000000"/>
+            </w:tcBorders>
+            <w:tcMar>
+              <w:top w:w="105" w:type="dxa"/>
+              <w:left w:w="105" w:type="dxa"/>
+              <w:bottom w:w="105" w:type="dxa"/>
+              <w:right w:w="105" w:type="dxa"/>
+            </w:tcMar>
+          </w:tcPr>
+          <w:p>
+            <w:pPr>
+              <w:spacing w:after="0" w:line="0" w:lineRule="atLeast"/>
+              <w:rPr>
+                <w:rFonts w:ascii="Times" w:hAnsi="Times" w:cs="Times New Roman"/>
+                <w:sz w:val="20"/>
+                <w:szCs w:val="20"/>
+                <w:lang w:eastAsia="da-DK"/>
+              </w:rPr>
+            </w:pPr>
+            <w:proofErr w:type="gramStart"/>
+            <w:r>
+              <w:rPr>
+                <w:rFonts w:ascii="Times" w:hAnsi="Times" w:cs="Times New Roman"/>
+                <w:sz w:val="20"/>
+                <w:szCs w:val="20"/>
+                <w:lang w:eastAsia="da-DK"/>
+              </w:rPr>
+              <w:t>13/12-15</w:t>
+            </w:r>
+            <w:proofErr w:type="gramEnd"/>
+          </w:p>
+        </w:tc>
+        <w:tc>
+          <w:tcPr>
+            <w:tcW w:w="1253" w:type="dxa"/>
+            <w:tcBorders>
+              <w:top w:val="single" w:sz="6" w:space="0" w:color="000000"/>
+              <w:left w:val="single" w:sz="6" w:space="0" w:color="000000"/>
+              <w:bottom w:val="single" w:sz="6" w:space="0" w:color="000000"/>
+              <w:right w:val="single" w:sz="6" w:space="0" w:color="000000"/>
+            </w:tcBorders>
+            <w:tcMar>
+              <w:top w:w="105" w:type="dxa"/>
+              <w:left w:w="105" w:type="dxa"/>
+              <w:bottom w:w="105" w:type="dxa"/>
+              <w:right w:w="105" w:type="dxa"/>
+            </w:tcMar>
+          </w:tcPr>
+          <w:p>
+            <w:pPr>
+              <w:spacing w:after="0" w:line="0" w:lineRule="atLeast"/>
+              <w:rPr>
+                <w:rFonts w:ascii="Times" w:hAnsi="Times" w:cs="Times New Roman"/>
+                <w:sz w:val="20"/>
+                <w:szCs w:val="20"/>
+                <w:lang w:eastAsia="da-DK"/>
+              </w:rPr>
+            </w:pPr>
+            <w:r>
+              <w:rPr>
+                <w:rFonts w:ascii="Times" w:hAnsi="Times" w:cs="Times New Roman"/>
+                <w:sz w:val="20"/>
+                <w:szCs w:val="20"/>
+                <w:lang w:eastAsia="da-DK"/>
+              </w:rPr>
+              <w:t>IMS, BH</w:t>
+            </w:r>
+          </w:p>
+        </w:tc>
+        <w:tc>
+          <w:tcPr>
+            <w:tcW w:w="6498" w:type="dxa"/>
+            <w:tcBorders>
+              <w:top w:val="single" w:sz="6" w:space="0" w:color="000000"/>
+              <w:left w:val="single" w:sz="6" w:space="0" w:color="000000"/>
+              <w:bottom w:val="single" w:sz="6" w:space="0" w:color="000000"/>
+              <w:right w:val="single" w:sz="6" w:space="0" w:color="000000"/>
+            </w:tcBorders>
+            <w:tcMar>
+              <w:top w:w="105" w:type="dxa"/>
+              <w:left w:w="105" w:type="dxa"/>
+              <w:bottom w:w="105" w:type="dxa"/>
+              <w:right w:w="105" w:type="dxa"/>
+            </w:tcMar>
+          </w:tcPr>
+          <w:p>
+            <w:pPr>
+              <w:spacing w:line="256" w:lineRule="auto"/>
+              <w:rPr>
+                <w:rFonts w:ascii="Times New Roman" w:hAnsi="Times New Roman" w:cs="Times New Roman"/>
+                <w:sz w:val="20"/>
+              </w:rPr>
+            </w:pPr>
+            <w:r>
+              <w:rPr>
+                <w:rFonts w:ascii="Times New Roman" w:hAnsi="Times New Roman" w:cs="Times New Roman"/>
+                <w:sz w:val="20"/>
+              </w:rPr>
+              <w:t xml:space="preserve">Udvidelse/ undtagelse for </w:t>
+            </w:r>
+            <w:proofErr w:type="spellStart"/>
+            <w:r>
+              <w:rPr>
+                <w:rFonts w:ascii="Times New Roman" w:hAnsi="Times New Roman" w:cs="Times New Roman"/>
+                <w:sz w:val="20"/>
+              </w:rPr>
+              <w:t>use</w:t>
+            </w:r>
+            <w:proofErr w:type="spellEnd"/>
+            <w:r>
+              <w:rPr>
+                <w:rFonts w:ascii="Times New Roman" w:hAnsi="Times New Roman" w:cs="Times New Roman"/>
+                <w:sz w:val="20"/>
+              </w:rPr>
+              <w:t xml:space="preserve"> case 1 kalibrering, samt opdatering af klassediagrammet.</w:t>
+            </w:r>
+          </w:p>
+        </w:tc>
+      </w:tr>
+      <w:tr>
+        <w:tblPrEx>
+          <w:tblCellMar>
+            <w:top w:w="0" w:type="dxa"/>
+            <w:left w:w="108" w:type="dxa"/>
+            <w:bottom w:w="0" w:type="dxa"/>
+            <w:right w:w="108" w:type="dxa"/>
+          </w:tblCellMar>
+        </w:tblPrEx>
+        <w:trPr>
+          <w:trHeight w:val="20"/>
+        </w:trPr>
+        <w:tc>
+          <w:tcPr>
+            <w:tcW w:w="971" w:type="dxa"/>
+            <w:tcBorders>
+              <w:top w:val="single" w:sz="6" w:space="0" w:color="000000"/>
+              <w:left w:val="single" w:sz="6" w:space="0" w:color="000000"/>
+              <w:bottom w:val="single" w:sz="6" w:space="0" w:color="000000"/>
+              <w:right w:val="single" w:sz="6" w:space="0" w:color="000000"/>
+            </w:tcBorders>
+            <w:tcMar>
+              <w:top w:w="105" w:type="dxa"/>
+              <w:left w:w="105" w:type="dxa"/>
+              <w:bottom w:w="105" w:type="dxa"/>
+              <w:right w:w="105" w:type="dxa"/>
+            </w:tcMar>
+          </w:tcPr>
+          <w:p>
+            <w:pPr>
+              <w:pStyle w:val="FormateretHTML"/>
+              <w:pBdr>
+                <w:left w:val="single" w:sz="6" w:space="6" w:color="E5E5E5"/>
+              </w:pBdr>
+              <w:shd w:val="clear" w:color="auto" w:fill="F7FBFC"/>
+              <w:spacing w:before="75" w:after="150"/>
+              <w:rPr>
+                <w:rFonts w:ascii="Calibri" w:hAnsi="Calibri" w:cs="Times New Roman"/>
+                <w:color w:val="000000"/>
+                <w:sz w:val="24"/>
+                <w:szCs w:val="24"/>
+              </w:rPr>
+            </w:pPr>
+            <w:r>
+              <w:rPr>
+                <w:rFonts w:ascii="Calibri" w:hAnsi="Calibri" w:cs="Times New Roman"/>
+                <w:color w:val="000000"/>
+                <w:sz w:val="24"/>
+                <w:szCs w:val="24"/>
+              </w:rPr>
+              <w:t>0.34</w:t>
+            </w:r>
+          </w:p>
+        </w:tc>
+        <w:tc>
+          <w:tcPr>
+            <w:tcW w:w="1126" w:type="dxa"/>
+            <w:tcBorders>
+              <w:top w:val="single" w:sz="6" w:space="0" w:color="000000"/>
+              <w:left w:val="single" w:sz="6" w:space="0" w:color="000000"/>
+              <w:bottom w:val="single" w:sz="6" w:space="0" w:color="000000"/>
+              <w:right w:val="single" w:sz="6" w:space="0" w:color="000000"/>
+            </w:tcBorders>
+            <w:tcMar>
+              <w:top w:w="105" w:type="dxa"/>
+              <w:left w:w="105" w:type="dxa"/>
+              <w:bottom w:w="105" w:type="dxa"/>
+              <w:right w:w="105" w:type="dxa"/>
+            </w:tcMar>
+          </w:tcPr>
+          <w:p>
+            <w:pPr>
+              <w:spacing w:after="0" w:line="0" w:lineRule="atLeast"/>
+              <w:rPr>
+                <w:rFonts w:ascii="Times" w:hAnsi="Times" w:cs="Times New Roman"/>
+                <w:sz w:val="20"/>
+                <w:szCs w:val="20"/>
+                <w:lang w:eastAsia="da-DK"/>
+              </w:rPr>
+            </w:pPr>
+            <w:proofErr w:type="gramStart"/>
+            <w:r>
+              <w:rPr>
+                <w:rFonts w:ascii="Times" w:hAnsi="Times" w:cs="Times New Roman"/>
+                <w:sz w:val="20"/>
+                <w:szCs w:val="20"/>
+                <w:lang w:eastAsia="da-DK"/>
+              </w:rPr>
+              <w:t>14/12-15</w:t>
+            </w:r>
+            <w:proofErr w:type="gramEnd"/>
+          </w:p>
+        </w:tc>
+        <w:tc>
+          <w:tcPr>
+            <w:tcW w:w="1253" w:type="dxa"/>
+            <w:tcBorders>
+              <w:top w:val="single" w:sz="6" w:space="0" w:color="000000"/>
+              <w:left w:val="single" w:sz="6" w:space="0" w:color="000000"/>
+              <w:bottom w:val="single" w:sz="6" w:space="0" w:color="000000"/>
+              <w:right w:val="single" w:sz="6" w:space="0" w:color="000000"/>
+            </w:tcBorders>
+            <w:tcMar>
+              <w:top w:w="105" w:type="dxa"/>
+              <w:left w:w="105" w:type="dxa"/>
+              <w:bottom w:w="105" w:type="dxa"/>
+              <w:right w:w="105" w:type="dxa"/>
+            </w:tcMar>
+          </w:tcPr>
+          <w:p>
+            <w:pPr>
+              <w:spacing w:after="0" w:line="0" w:lineRule="atLeast"/>
+              <w:rPr>
+                <w:rFonts w:ascii="Times" w:hAnsi="Times" w:cs="Times New Roman"/>
+                <w:sz w:val="20"/>
+                <w:szCs w:val="20"/>
+                <w:lang w:eastAsia="da-DK"/>
+              </w:rPr>
+            </w:pPr>
+            <w:r>
+              <w:rPr>
+                <w:rFonts w:ascii="Times" w:hAnsi="Times" w:cs="Times New Roman"/>
+                <w:sz w:val="20"/>
+                <w:szCs w:val="20"/>
+                <w:lang w:eastAsia="da-DK"/>
+              </w:rPr>
+              <w:t>IMS, LL, MØK</w:t>
+            </w:r>
+          </w:p>
+        </w:tc>
+        <w:tc>
+          <w:tcPr>
+            <w:tcW w:w="6498" w:type="dxa"/>
+            <w:tcBorders>
+              <w:top w:val="single" w:sz="6" w:space="0" w:color="000000"/>
+              <w:left w:val="single" w:sz="6" w:space="0" w:color="000000"/>
+              <w:bottom w:val="single" w:sz="6" w:space="0" w:color="000000"/>
+              <w:right w:val="single" w:sz="6" w:space="0" w:color="000000"/>
+            </w:tcBorders>
+            <w:tcMar>
+              <w:top w:w="105" w:type="dxa"/>
+              <w:left w:w="105" w:type="dxa"/>
+              <w:bottom w:w="105" w:type="dxa"/>
+              <w:right w:w="105" w:type="dxa"/>
+            </w:tcMar>
+          </w:tcPr>
+          <w:p>
+            <w:pPr>
+              <w:spacing w:line="256" w:lineRule="auto"/>
+              <w:rPr>
+                <w:rFonts w:ascii="Times New Roman" w:hAnsi="Times New Roman" w:cs="Times New Roman"/>
+                <w:sz w:val="20"/>
+              </w:rPr>
+            </w:pPr>
+            <w:r>
+              <w:rPr>
+                <w:rFonts w:ascii="Times New Roman" w:hAnsi="Times New Roman" w:cs="Times New Roman"/>
+                <w:sz w:val="20"/>
+              </w:rPr>
+              <w:t xml:space="preserve">Resultater og dokumentation, konklusion, opdatering af diagrammer; sekvens, klassediagram, domænemodel, applikationsmodel og trelagsmodellen. </w:t>
+            </w:r>
           </w:p>
         </w:tc>
       </w:tr>
     </w:tbl>
-    <w:p/>
+    <w:p>
+      <w:pPr>
+        <w:tabs>
+          <w:tab w:val="left" w:pos="2160"/>
+        </w:tabs>
+      </w:pPr>
+      <w:bookmarkStart w:id="0" w:name="_GoBack"/>
+      <w:bookmarkEnd w:id="0"/>
+    </w:p>
     <w:p/>
     <w:sectPr>
       <w:headerReference w:type="default" r:id="rId7"/>
@@ -4586,7 +6530,7 @@
 </file>
 
 <file path=word/endnotes.xml><?xml version="1.0" encoding="utf-8"?>
-<w:endnotes xmlns:wpc="http://schemas.microsoft.com/office/word/2010/wordprocessingCanvas" xmlns:mo="http://schemas.microsoft.com/office/mac/office/2008/main" xmlns:mc="http://schemas.openxmlformats.org/markup-compatibility/2006" xmlns:mv="urn:schemas-microsoft-com:mac:vml" xmlns:o="urn:schemas-microsoft-com:office:office" xmlns:r="http://schemas.openxmlformats.org/officeDocument/2006/relationships" xmlns:m="http://schemas.openxmlformats.org/officeDocument/2006/math" xmlns:v="urn:schemas-microsoft-com:vml" xmlns:wp14="http://schemas.microsoft.com/office/word/2010/wordprocessingDrawing" xmlns:wp="http://schemas.openxmlformats.org/drawingml/2006/wordprocessingDrawing" xmlns:w10="urn:schemas-microsoft-com:office:word" xmlns:w="http://schemas.openxmlformats.org/wordprocessingml/2006/main" xmlns:w14="http://schemas.microsoft.com/office/word/2010/wordml" xmlns:wpg="http://schemas.microsoft.com/office/word/2010/wordprocessingGroup" xmlns:wpi="http://schemas.microsoft.com/office/word/2010/wordprocessingInk" xmlns:wne="http://schemas.microsoft.com/office/word/2006/wordml" xmlns:wps="http://schemas.microsoft.com/office/word/2010/wordprocessingShape" mc:Ignorable="w14 wp14">
+<w:endnotes xmlns:wpc="http://schemas.microsoft.com/office/word/2010/wordprocessingCanvas" xmlns:mc="http://schemas.openxmlformats.org/markup-compatibility/2006" xmlns:o="urn:schemas-microsoft-com:office:office" xmlns:r="http://schemas.openxmlformats.org/officeDocument/2006/relationships" xmlns:m="http://schemas.openxmlformats.org/officeDocument/2006/math" xmlns:v="urn:schemas-microsoft-com:vml" xmlns:wp14="http://schemas.microsoft.com/office/word/2010/wordprocessingDrawing" xmlns:wp="http://schemas.openxmlformats.org/drawingml/2006/wordprocessingDrawing" xmlns:w10="urn:schemas-microsoft-com:office:word" xmlns:w="http://schemas.openxmlformats.org/wordprocessingml/2006/main" xmlns:w14="http://schemas.microsoft.com/office/word/2010/wordml" xmlns:wpg="http://schemas.microsoft.com/office/word/2010/wordprocessingGroup" xmlns:wpi="http://schemas.microsoft.com/office/word/2010/wordprocessingInk" xmlns:wne="http://schemas.microsoft.com/office/word/2006/wordml" xmlns:wps="http://schemas.microsoft.com/office/word/2010/wordprocessingShape" mc:Ignorable="w14 wp14">
   <w:endnote w:type="separator" w:id="-1">
     <w:p>
       <w:pPr>
@@ -4611,7 +6555,7 @@
 </file>
 
 <file path=word/footnotes.xml><?xml version="1.0" encoding="utf-8"?>
-<w:footnotes xmlns:wpc="http://schemas.microsoft.com/office/word/2010/wordprocessingCanvas" xmlns:mo="http://schemas.microsoft.com/office/mac/office/2008/main" xmlns:mc="http://schemas.openxmlformats.org/markup-compatibility/2006" xmlns:mv="urn:schemas-microsoft-com:mac:vml" xmlns:o="urn:schemas-microsoft-com:office:office" xmlns:r="http://schemas.openxmlformats.org/officeDocument/2006/relationships" xmlns:m="http://schemas.openxmlformats.org/officeDocument/2006/math" xmlns:v="urn:schemas-microsoft-com:vml" xmlns:wp14="http://schemas.microsoft.com/office/word/2010/wordprocessingDrawing" xmlns:wp="http://schemas.openxmlformats.org/drawingml/2006/wordprocessingDrawing" xmlns:w10="urn:schemas-microsoft-com:office:word" xmlns:w="http://schemas.openxmlformats.org/wordprocessingml/2006/main" xmlns:w14="http://schemas.microsoft.com/office/word/2010/wordml" xmlns:wpg="http://schemas.microsoft.com/office/word/2010/wordprocessingGroup" xmlns:wpi="http://schemas.microsoft.com/office/word/2010/wordprocessingInk" xmlns:wne="http://schemas.microsoft.com/office/word/2006/wordml" xmlns:wps="http://schemas.microsoft.com/office/word/2010/wordprocessingShape" mc:Ignorable="w14 wp14">
+<w:footnotes xmlns:wpc="http://schemas.microsoft.com/office/word/2010/wordprocessingCanvas" xmlns:mc="http://schemas.openxmlformats.org/markup-compatibility/2006" xmlns:o="urn:schemas-microsoft-com:office:office" xmlns:r="http://schemas.openxmlformats.org/officeDocument/2006/relationships" xmlns:m="http://schemas.openxmlformats.org/officeDocument/2006/math" xmlns:v="urn:schemas-microsoft-com:vml" xmlns:wp14="http://schemas.microsoft.com/office/word/2010/wordprocessingDrawing" xmlns:wp="http://schemas.openxmlformats.org/drawingml/2006/wordprocessingDrawing" xmlns:w10="urn:schemas-microsoft-com:office:word" xmlns:w="http://schemas.openxmlformats.org/wordprocessingml/2006/main" xmlns:w14="http://schemas.microsoft.com/office/word/2010/wordml" xmlns:wpg="http://schemas.microsoft.com/office/word/2010/wordprocessingGroup" xmlns:wpi="http://schemas.microsoft.com/office/word/2010/wordprocessingInk" xmlns:wne="http://schemas.microsoft.com/office/word/2006/wordml" xmlns:wps="http://schemas.microsoft.com/office/word/2010/wordprocessingShape" mc:Ignorable="w14 wp14">
   <w:footnote w:type="separator" w:id="-1">
     <w:p>
       <w:pPr>
@@ -4636,7 +6580,7 @@
 </file>
 
 <file path=word/header1.xml><?xml version="1.0" encoding="utf-8"?>
-<w:hdr xmlns:wpc="http://schemas.microsoft.com/office/word/2010/wordprocessingCanvas" xmlns:mo="http://schemas.microsoft.com/office/mac/office/2008/main" xmlns:mc="http://schemas.openxmlformats.org/markup-compatibility/2006" xmlns:mv="urn:schemas-microsoft-com:mac:vml" xmlns:o="urn:schemas-microsoft-com:office:office" xmlns:r="http://schemas.openxmlformats.org/officeDocument/2006/relationships" xmlns:m="http://schemas.openxmlformats.org/officeDocument/2006/math" xmlns:v="urn:schemas-microsoft-com:vml" xmlns:wp14="http://schemas.microsoft.com/office/word/2010/wordprocessingDrawing" xmlns:wp="http://schemas.openxmlformats.org/drawingml/2006/wordprocessingDrawing" xmlns:w10="urn:schemas-microsoft-com:office:word" xmlns:w="http://schemas.openxmlformats.org/wordprocessingml/2006/main" xmlns:w14="http://schemas.microsoft.com/office/word/2010/wordml" xmlns:wpg="http://schemas.microsoft.com/office/word/2010/wordprocessingGroup" xmlns:wpi="http://schemas.microsoft.com/office/word/2010/wordprocessingInk" xmlns:wne="http://schemas.microsoft.com/office/word/2006/wordml" xmlns:wps="http://schemas.microsoft.com/office/word/2010/wordprocessingShape" mc:Ignorable="w14 wp14">
+<w:hdr xmlns:wpc="http://schemas.microsoft.com/office/word/2010/wordprocessingCanvas" xmlns:mc="http://schemas.openxmlformats.org/markup-compatibility/2006" xmlns:o="urn:schemas-microsoft-com:office:office" xmlns:r="http://schemas.openxmlformats.org/officeDocument/2006/relationships" xmlns:m="http://schemas.openxmlformats.org/officeDocument/2006/math" xmlns:v="urn:schemas-microsoft-com:vml" xmlns:wp14="http://schemas.microsoft.com/office/word/2010/wordprocessingDrawing" xmlns:wp="http://schemas.openxmlformats.org/drawingml/2006/wordprocessingDrawing" xmlns:w10="urn:schemas-microsoft-com:office:word" xmlns:w="http://schemas.openxmlformats.org/wordprocessingml/2006/main" xmlns:w14="http://schemas.microsoft.com/office/word/2010/wordml" xmlns:wpg="http://schemas.microsoft.com/office/word/2010/wordprocessingGroup" xmlns:wpi="http://schemas.microsoft.com/office/word/2010/wordprocessingInk" xmlns:wne="http://schemas.microsoft.com/office/word/2006/wordml" xmlns:wps="http://schemas.microsoft.com/office/word/2010/wordprocessingShape" mc:Ignorable="w14 wp14">
   <w:p>
     <w:pPr>
       <w:pStyle w:val="Sidehoved"/>
@@ -4704,7 +6648,7 @@
       </w:pPr>
     </w:pPrDefault>
   </w:docDefaults>
-  <w:latentStyles w:defLockedState="0" w:defUIPriority="99" w:defSemiHidden="1" w:defUnhideWhenUsed="1" w:defQFormat="0" w:count="276">
+  <w:latentStyles w:defLockedState="0" w:defUIPriority="99" w:defSemiHidden="1" w:defUnhideWhenUsed="1" w:defQFormat="0" w:count="267">
     <w:lsdException w:name="Normal" w:semiHidden="0" w:uiPriority="0" w:unhideWhenUsed="0" w:qFormat="1"/>
     <w:lsdException w:name="heading 1" w:semiHidden="0" w:uiPriority="9" w:unhideWhenUsed="0" w:qFormat="1"/>
     <w:lsdException w:name="heading 2" w:uiPriority="9" w:qFormat="1"/>
@@ -4731,15 +6675,6 @@
     <w:lsdException w:name="Strong" w:semiHidden="0" w:uiPriority="22" w:unhideWhenUsed="0" w:qFormat="1"/>
     <w:lsdException w:name="Emphasis" w:semiHidden="0" w:uiPriority="20" w:unhideWhenUsed="0" w:qFormat="1"/>
     <w:lsdException w:name="Table Grid" w:semiHidden="0" w:uiPriority="39" w:unhideWhenUsed="0"/>
-    <w:lsdException w:name="Note Level 1" w:semiHidden="0" w:unhideWhenUsed="0"/>
-    <w:lsdException w:name="Note Level 2" w:semiHidden="0" w:unhideWhenUsed="0"/>
-    <w:lsdException w:name="Note Level 3" w:semiHidden="0" w:unhideWhenUsed="0"/>
-    <w:lsdException w:name="Note Level 4" w:semiHidden="0" w:unhideWhenUsed="0"/>
-    <w:lsdException w:name="Note Level 5" w:semiHidden="0" w:unhideWhenUsed="0"/>
-    <w:lsdException w:name="Note Level 6" w:semiHidden="0" w:unhideWhenUsed="0"/>
-    <w:lsdException w:name="Note Level 7" w:semiHidden="0" w:unhideWhenUsed="0"/>
-    <w:lsdException w:name="Note Level 8" w:semiHidden="0" w:unhideWhenUsed="0"/>
-    <w:lsdException w:name="Note Level 9" w:semiHidden="0" w:unhideWhenUsed="0"/>
     <w:lsdException w:name="Placeholder Text" w:unhideWhenUsed="0"/>
     <w:lsdException w:name="No Spacing" w:semiHidden="0" w:uiPriority="1" w:unhideWhenUsed="0" w:qFormat="1"/>
     <w:lsdException w:name="Light Shading" w:semiHidden="0" w:uiPriority="60" w:unhideWhenUsed="0"/>
@@ -4877,17 +6812,17 @@
       </w:tblCellMar>
     </w:tblPr>
   </w:style>
-  <w:style w:type="numbering" w:default="1" w:styleId="Ingenliste">
+  <w:style w:type="numbering" w:default="1" w:styleId="Ingenoversigt">
     <w:name w:val="No List"/>
     <w:uiPriority w:val="99"/>
     <w:semiHidden/>
     <w:unhideWhenUsed/>
   </w:style>
-  <w:style w:type="paragraph" w:styleId="Rubrik">
+  <w:style w:type="paragraph" w:styleId="Titel">
     <w:name w:val="Title"/>
     <w:basedOn w:val="Normal"/>
     <w:next w:val="Normal"/>
-    <w:link w:val="RubrikTegn"/>
+    <w:link w:val="TitelTegn"/>
     <w:uiPriority w:val="10"/>
     <w:qFormat/>
     <w:rsid w:val="001D71B4"/>
@@ -4903,10 +6838,10 @@
       <w:szCs w:val="56"/>
     </w:rPr>
   </w:style>
-  <w:style w:type="character" w:customStyle="1" w:styleId="RubrikTegn">
-    <w:name w:val="Rubrik Tegn"/>
+  <w:style w:type="character" w:customStyle="1" w:styleId="TitelTegn">
+    <w:name w:val="Titel Tegn"/>
     <w:basedOn w:val="Standardskrifttypeiafsnit"/>
-    <w:link w:val="Rubrik"/>
+    <w:link w:val="Titel"/>
     <w:uiPriority w:val="10"/>
     <w:rsid w:val="001D71B4"/>
     <w:rPr>
@@ -4961,7 +6896,7 @@
     <w:uiPriority w:val="99"/>
     <w:rsid w:val="001D71B4"/>
   </w:style>
-  <w:style w:type="paragraph" w:styleId="Normalweb">
+  <w:style w:type="paragraph" w:styleId="NormalWeb">
     <w:name w:val="Normal (Web)"/>
     <w:basedOn w:val="Normal"/>
     <w:uiPriority w:val="99"/>
@@ -4977,11 +6912,59 @@
       <w:lang w:eastAsia="da-DK"/>
     </w:rPr>
   </w:style>
+  <w:style w:type="paragraph" w:styleId="FormateretHTML">
+    <w:name w:val="HTML Preformatted"/>
+    <w:basedOn w:val="Normal"/>
+    <w:link w:val="FormateretHTMLTegn"/>
+    <w:uiPriority w:val="99"/>
+    <w:unhideWhenUsed/>
+    <w:rsid w:val="004D48C5"/>
+    <w:pPr>
+      <w:tabs>
+        <w:tab w:val="left" w:pos="916"/>
+        <w:tab w:val="left" w:pos="1832"/>
+        <w:tab w:val="left" w:pos="2748"/>
+        <w:tab w:val="left" w:pos="3664"/>
+        <w:tab w:val="left" w:pos="4580"/>
+        <w:tab w:val="left" w:pos="5496"/>
+        <w:tab w:val="left" w:pos="6412"/>
+        <w:tab w:val="left" w:pos="7328"/>
+        <w:tab w:val="left" w:pos="8244"/>
+        <w:tab w:val="left" w:pos="9160"/>
+        <w:tab w:val="left" w:pos="10076"/>
+        <w:tab w:val="left" w:pos="10992"/>
+        <w:tab w:val="left" w:pos="11908"/>
+        <w:tab w:val="left" w:pos="12824"/>
+        <w:tab w:val="left" w:pos="13740"/>
+        <w:tab w:val="left" w:pos="14656"/>
+      </w:tabs>
+      <w:spacing w:after="0" w:line="240" w:lineRule="auto"/>
+    </w:pPr>
+    <w:rPr>
+      <w:rFonts w:ascii="Courier New" w:eastAsia="Times New Roman" w:hAnsi="Courier New" w:cs="Courier New"/>
+      <w:sz w:val="20"/>
+      <w:szCs w:val="20"/>
+      <w:lang w:eastAsia="da-DK"/>
+    </w:rPr>
+  </w:style>
+  <w:style w:type="character" w:customStyle="1" w:styleId="FormateretHTMLTegn">
+    <w:name w:val="Formateret HTML Tegn"/>
+    <w:basedOn w:val="Standardskrifttypeiafsnit"/>
+    <w:link w:val="FormateretHTML"/>
+    <w:uiPriority w:val="99"/>
+    <w:rsid w:val="004D48C5"/>
+    <w:rPr>
+      <w:rFonts w:ascii="Courier New" w:eastAsia="Times New Roman" w:hAnsi="Courier New" w:cs="Courier New"/>
+      <w:sz w:val="20"/>
+      <w:szCs w:val="20"/>
+      <w:lang w:eastAsia="da-DK"/>
+    </w:rPr>
+  </w:style>
 </w:styles>
 </file>
 
 <file path=word/stylesWithEffects.xml><?xml version="1.0" encoding="utf-8"?>
-<w:styles xmlns:wpc="http://schemas.microsoft.com/office/word/2010/wordprocessingCanvas" xmlns:mo="http://schemas.microsoft.com/office/mac/office/2008/main" xmlns:mc="http://schemas.openxmlformats.org/markup-compatibility/2006" xmlns:mv="urn:schemas-microsoft-com:mac:vml" xmlns:o="urn:schemas-microsoft-com:office:office" xmlns:r="http://schemas.openxmlformats.org/officeDocument/2006/relationships" xmlns:m="http://schemas.openxmlformats.org/officeDocument/2006/math" xmlns:v="urn:schemas-microsoft-com:vml" xmlns:wp14="http://schemas.microsoft.com/office/word/2010/wordprocessingDrawing" xmlns:wp="http://schemas.openxmlformats.org/drawingml/2006/wordprocessingDrawing" xmlns:w10="urn:schemas-microsoft-com:office:word" xmlns:w="http://schemas.openxmlformats.org/wordprocessingml/2006/main" xmlns:w14="http://schemas.microsoft.com/office/word/2010/wordml" xmlns:wpg="http://schemas.microsoft.com/office/word/2010/wordprocessingGroup" xmlns:wpi="http://schemas.microsoft.com/office/word/2010/wordprocessingInk" xmlns:wne="http://schemas.microsoft.com/office/word/2006/wordml" xmlns:wps="http://schemas.microsoft.com/office/word/2010/wordprocessingShape" mc:Ignorable="w14 wp14">
+<w:styles xmlns:wpc="http://schemas.microsoft.com/office/word/2010/wordprocessingCanvas" xmlns:mc="http://schemas.openxmlformats.org/markup-compatibility/2006" xmlns:o="urn:schemas-microsoft-com:office:office" xmlns:r="http://schemas.openxmlformats.org/officeDocument/2006/relationships" xmlns:m="http://schemas.openxmlformats.org/officeDocument/2006/math" xmlns:v="urn:schemas-microsoft-com:vml" xmlns:wp14="http://schemas.microsoft.com/office/word/2010/wordprocessingDrawing" xmlns:wp="http://schemas.openxmlformats.org/drawingml/2006/wordprocessingDrawing" xmlns:w10="urn:schemas-microsoft-com:office:word" xmlns:w="http://schemas.openxmlformats.org/wordprocessingml/2006/main" xmlns:w14="http://schemas.microsoft.com/office/word/2010/wordml" xmlns:wpg="http://schemas.microsoft.com/office/word/2010/wordprocessingGroup" xmlns:wpi="http://schemas.microsoft.com/office/word/2010/wordprocessingInk" xmlns:wne="http://schemas.microsoft.com/office/word/2006/wordml" xmlns:wps="http://schemas.microsoft.com/office/word/2010/wordprocessingShape" mc:Ignorable="w14 wp14">
   <w:docDefaults>
     <w:rPrDefault>
       <w:rPr>
@@ -4997,7 +6980,7 @@
       </w:pPr>
     </w:pPrDefault>
   </w:docDefaults>
-  <w:latentStyles w:defLockedState="0" w:defUIPriority="99" w:defSemiHidden="1" w:defUnhideWhenUsed="1" w:defQFormat="0" w:count="276">
+  <w:latentStyles w:defLockedState="0" w:defUIPriority="99" w:defSemiHidden="1" w:defUnhideWhenUsed="1" w:defQFormat="0" w:count="267">
     <w:lsdException w:name="Normal" w:semiHidden="0" w:uiPriority="0" w:unhideWhenUsed="0" w:qFormat="1"/>
     <w:lsdException w:name="heading 1" w:semiHidden="0" w:uiPriority="9" w:unhideWhenUsed="0" w:qFormat="1"/>
     <w:lsdException w:name="heading 2" w:uiPriority="9" w:qFormat="1"/>
@@ -5024,15 +7007,6 @@
     <w:lsdException w:name="Strong" w:semiHidden="0" w:uiPriority="22" w:unhideWhenUsed="0" w:qFormat="1"/>
     <w:lsdException w:name="Emphasis" w:semiHidden="0" w:uiPriority="20" w:unhideWhenUsed="0" w:qFormat="1"/>
     <w:lsdException w:name="Table Grid" w:semiHidden="0" w:uiPriority="39" w:unhideWhenUsed="0"/>
-    <w:lsdException w:name="Note Level 1" w:semiHidden="0" w:unhideWhenUsed="0"/>
-    <w:lsdException w:name="Note Level 2" w:semiHidden="0" w:unhideWhenUsed="0"/>
-    <w:lsdException w:name="Note Level 3" w:semiHidden="0" w:unhideWhenUsed="0"/>
-    <w:lsdException w:name="Note Level 4" w:semiHidden="0" w:unhideWhenUsed="0"/>
-    <w:lsdException w:name="Note Level 5" w:semiHidden="0" w:unhideWhenUsed="0"/>
-    <w:lsdException w:name="Note Level 6" w:semiHidden="0" w:unhideWhenUsed="0"/>
-    <w:lsdException w:name="Note Level 7" w:semiHidden="0" w:unhideWhenUsed="0"/>
-    <w:lsdException w:name="Note Level 8" w:semiHidden="0" w:unhideWhenUsed="0"/>
-    <w:lsdException w:name="Note Level 9" w:semiHidden="0" w:unhideWhenUsed="0"/>
     <w:lsdException w:name="Placeholder Text" w:unhideWhenUsed="0"/>
     <w:lsdException w:name="No Spacing" w:semiHidden="0" w:uiPriority="1" w:unhideWhenUsed="0" w:qFormat="1"/>
     <w:lsdException w:name="Light Shading" w:semiHidden="0" w:uiPriority="60" w:unhideWhenUsed="0"/>
@@ -5170,17 +7144,17 @@
       </w:tblCellMar>
     </w:tblPr>
   </w:style>
-  <w:style w:type="numbering" w:default="1" w:styleId="Ingenliste">
+  <w:style w:type="numbering" w:default="1" w:styleId="Ingenoversigt">
     <w:name w:val="No List"/>
     <w:uiPriority w:val="99"/>
     <w:semiHidden/>
     <w:unhideWhenUsed/>
   </w:style>
-  <w:style w:type="paragraph" w:styleId="Rubrik">
+  <w:style w:type="paragraph" w:styleId="Titel">
     <w:name w:val="Title"/>
     <w:basedOn w:val="Normal"/>
     <w:next w:val="Normal"/>
-    <w:link w:val="RubrikTegn"/>
+    <w:link w:val="TitelTegn"/>
     <w:uiPriority w:val="10"/>
     <w:qFormat/>
     <w:rsid w:val="001D71B4"/>
@@ -5196,10 +7170,10 @@
       <w:szCs w:val="56"/>
     </w:rPr>
   </w:style>
-  <w:style w:type="character" w:customStyle="1" w:styleId="RubrikTegn">
-    <w:name w:val="Rubrik Tegn"/>
+  <w:style w:type="character" w:customStyle="1" w:styleId="TitelTegn">
+    <w:name w:val="Titel Tegn"/>
     <w:basedOn w:val="Standardskrifttypeiafsnit"/>
-    <w:link w:val="Rubrik"/>
+    <w:link w:val="Titel"/>
     <w:uiPriority w:val="10"/>
     <w:rsid w:val="001D71B4"/>
     <w:rPr>
@@ -5254,7 +7228,7 @@
     <w:uiPriority w:val="99"/>
     <w:rsid w:val="001D71B4"/>
   </w:style>
-  <w:style w:type="paragraph" w:styleId="Normalweb">
+  <w:style w:type="paragraph" w:styleId="NormalWeb">
     <w:name w:val="Normal (Web)"/>
     <w:basedOn w:val="Normal"/>
     <w:uiPriority w:val="99"/>
@@ -5265,6 +7239,54 @@
     </w:pPr>
     <w:rPr>
       <w:rFonts w:ascii="Times" w:hAnsi="Times" w:cs="Times New Roman"/>
+      <w:sz w:val="20"/>
+      <w:szCs w:val="20"/>
+      <w:lang w:eastAsia="da-DK"/>
+    </w:rPr>
+  </w:style>
+  <w:style w:type="paragraph" w:styleId="FormateretHTML">
+    <w:name w:val="HTML Preformatted"/>
+    <w:basedOn w:val="Normal"/>
+    <w:link w:val="FormateretHTMLTegn"/>
+    <w:uiPriority w:val="99"/>
+    <w:unhideWhenUsed/>
+    <w:rsid w:val="004D48C5"/>
+    <w:pPr>
+      <w:tabs>
+        <w:tab w:val="left" w:pos="916"/>
+        <w:tab w:val="left" w:pos="1832"/>
+        <w:tab w:val="left" w:pos="2748"/>
+        <w:tab w:val="left" w:pos="3664"/>
+        <w:tab w:val="left" w:pos="4580"/>
+        <w:tab w:val="left" w:pos="5496"/>
+        <w:tab w:val="left" w:pos="6412"/>
+        <w:tab w:val="left" w:pos="7328"/>
+        <w:tab w:val="left" w:pos="8244"/>
+        <w:tab w:val="left" w:pos="9160"/>
+        <w:tab w:val="left" w:pos="10076"/>
+        <w:tab w:val="left" w:pos="10992"/>
+        <w:tab w:val="left" w:pos="11908"/>
+        <w:tab w:val="left" w:pos="12824"/>
+        <w:tab w:val="left" w:pos="13740"/>
+        <w:tab w:val="left" w:pos="14656"/>
+      </w:tabs>
+      <w:spacing w:after="0" w:line="240" w:lineRule="auto"/>
+    </w:pPr>
+    <w:rPr>
+      <w:rFonts w:ascii="Courier New" w:eastAsia="Times New Roman" w:hAnsi="Courier New" w:cs="Courier New"/>
+      <w:sz w:val="20"/>
+      <w:szCs w:val="20"/>
+      <w:lang w:eastAsia="da-DK"/>
+    </w:rPr>
+  </w:style>
+  <w:style w:type="character" w:customStyle="1" w:styleId="FormateretHTMLTegn">
+    <w:name w:val="Formateret HTML Tegn"/>
+    <w:basedOn w:val="Standardskrifttypeiafsnit"/>
+    <w:link w:val="FormateretHTML"/>
+    <w:uiPriority w:val="99"/>
+    <w:rsid w:val="004D48C5"/>
+    <w:rPr>
+      <w:rFonts w:ascii="Courier New" w:eastAsia="Times New Roman" w:hAnsi="Courier New" w:cs="Courier New"/>
       <w:sz w:val="20"/>
       <w:szCs w:val="20"/>
       <w:lang w:eastAsia="da-DK"/>
@@ -5528,7 +7550,7 @@
   <a:extraClrSchemeLst/>
   <a:extLst>
     <a:ext uri="{05A4C25C-085E-4340-85A3-A5531E510DB2}">
-      <thm15:themeFamily xmlns:thm15="http://schemas.microsoft.com/office/thememl/2012/main" xmlns="" name="Office Theme" id="{62F939B6-93AF-4DB8-9C6B-D6C7DFDC589F}" vid="{4A3C46E8-61CC-4603-A589-7422A47A8E4A}"/>
+      <thm15:themeFamily xmlns="" xmlns:thm15="http://schemas.microsoft.com/office/thememl/2012/main" name="Office Theme" id="{62F939B6-93AF-4DB8-9C6B-D6C7DFDC589F}" vid="{4A3C46E8-61CC-4603-A589-7422A47A8E4A}"/>
     </a:ext>
   </a:extLst>
 </a:theme>

</xml_diff>